<commit_message>
Update for error chart.
</commit_message>
<xml_diff>
--- a/hw2/hw2-report.docx
+++ b/hw2/hw2-report.docx
@@ -21,10 +21,10 @@
           <w:noProof/>
         </w:rPr>
         <w:drawing>
-          <wp:inline distT="0" distB="0" distL="0" distR="0" wp14:anchorId="2AE89E25" wp14:editId="540A076E">
-            <wp:extent cx="5943600" cy="2726690"/>
-            <wp:effectExtent l="0" t="0" r="0" b="0"/>
-            <wp:docPr id="1" name="Picture 1"/>
+          <wp:inline distT="0" distB="0" distL="0" distR="0" wp14:anchorId="6024876B" wp14:editId="7AF5E17D">
+            <wp:extent cx="5848350" cy="4391025"/>
+            <wp:effectExtent l="0" t="0" r="0" b="9525"/>
+            <wp:docPr id="2" name="Picture 2"/>
             <wp:cNvGraphicFramePr>
               <a:graphicFrameLocks xmlns:a="http://schemas.openxmlformats.org/drawingml/2006/main" noChangeAspect="1"/>
             </wp:cNvGraphicFramePr>
@@ -32,7 +32,7 @@
               <a:graphicData uri="http://schemas.openxmlformats.org/drawingml/2006/picture">
                 <pic:pic xmlns:pic="http://schemas.openxmlformats.org/drawingml/2006/picture">
                   <pic:nvPicPr>
-                    <pic:cNvPr id="0" name="Picture 3"/>
+                    <pic:cNvPr id="0" name="Picture 1"/>
                     <pic:cNvPicPr>
                       <a:picLocks noChangeAspect="1" noChangeArrowheads="1"/>
                     </pic:cNvPicPr>
@@ -53,7 +53,7 @@
                   <pic:spPr bwMode="auto">
                     <a:xfrm>
                       <a:off x="0" y="0"/>
-                      <a:ext cx="5943600" cy="2726690"/>
+                      <a:ext cx="5848350" cy="4391025"/>
                     </a:xfrm>
                     <a:prstGeom prst="rect">
                       <a:avLst/>
@@ -69,12 +69,11 @@
           </wp:inline>
         </w:drawing>
       </w:r>
-    </w:p>
-    <w:p/>
-    <w:p>
       <w:bookmarkStart w:id="0" w:name="_GoBack"/>
       <w:bookmarkEnd w:id="0"/>
     </w:p>
+    <w:p/>
+    <w:p/>
     <w:sectPr>
       <w:pgSz w:w="12240" w:h="15840"/>
       <w:pgMar w:top="1440" w:right="1440" w:bottom="1440" w:left="1440" w:header="720" w:footer="720" w:gutter="0"/>

</xml_diff>

<commit_message>
code and plot for weight change, activation value, error plot.
</commit_message>
<xml_diff>
--- a/hw2/hw2-report.docx
+++ b/hw2/hw2-report.docx
@@ -69,9 +69,155 @@
           </wp:inline>
         </w:drawing>
       </w:r>
+    </w:p>
+    <w:p/>
+    <w:p/>
+    <w:p/>
+    <w:p/>
+    <w:p>
+      <w:pPr>
+        <w:rPr>
+          <w:b/>
+        </w:rPr>
+      </w:pPr>
+      <w:r>
+        <w:rPr>
+          <w:b/>
+        </w:rPr>
+        <w:t>Histogram of activation of a hidden unit</w:t>
+      </w:r>
+    </w:p>
+    <w:p>
+      <w:r>
+        <w:rPr>
+          <w:noProof/>
+        </w:rPr>
+        <w:lastRenderedPageBreak/>
+        <w:drawing>
+          <wp:inline distT="0" distB="0" distL="0" distR="0" wp14:anchorId="55387A18" wp14:editId="4806C4E0">
+            <wp:extent cx="5848350" cy="4391025"/>
+            <wp:effectExtent l="0" t="0" r="0" b="9525"/>
+            <wp:docPr id="1" name="Picture 1"/>
+            <wp:cNvGraphicFramePr>
+              <a:graphicFrameLocks xmlns:a="http://schemas.openxmlformats.org/drawingml/2006/main" noChangeAspect="1"/>
+            </wp:cNvGraphicFramePr>
+            <a:graphic xmlns:a="http://schemas.openxmlformats.org/drawingml/2006/main">
+              <a:graphicData uri="http://schemas.openxmlformats.org/drawingml/2006/picture">
+                <pic:pic xmlns:pic="http://schemas.openxmlformats.org/drawingml/2006/picture">
+                  <pic:nvPicPr>
+                    <pic:cNvPr id="0" name="Picture 1"/>
+                    <pic:cNvPicPr>
+                      <a:picLocks noChangeAspect="1" noChangeArrowheads="1"/>
+                    </pic:cNvPicPr>
+                  </pic:nvPicPr>
+                  <pic:blipFill>
+                    <a:blip r:embed="rId5">
+                      <a:extLst>
+                        <a:ext uri="{28A0092B-C50C-407E-A947-70E740481C1C}">
+                          <a14:useLocalDpi xmlns:a14="http://schemas.microsoft.com/office/drawing/2010/main" val="0"/>
+                        </a:ext>
+                      </a:extLst>
+                    </a:blip>
+                    <a:srcRect/>
+                    <a:stretch>
+                      <a:fillRect/>
+                    </a:stretch>
+                  </pic:blipFill>
+                  <pic:spPr bwMode="auto">
+                    <a:xfrm>
+                      <a:off x="0" y="0"/>
+                      <a:ext cx="5848350" cy="4391025"/>
+                    </a:xfrm>
+                    <a:prstGeom prst="rect">
+                      <a:avLst/>
+                    </a:prstGeom>
+                    <a:noFill/>
+                    <a:ln>
+                      <a:noFill/>
+                    </a:ln>
+                  </pic:spPr>
+                </pic:pic>
+              </a:graphicData>
+            </a:graphic>
+          </wp:inline>
+        </w:drawing>
+      </w:r>
+    </w:p>
+    <w:p/>
+    <w:p/>
+    <w:p>
+      <w:pPr>
+        <w:rPr>
+          <w:b/>
+        </w:rPr>
+      </w:pPr>
+      <w:r>
+        <w:rPr>
+          <w:b/>
+        </w:rPr>
+        <w:t>Weight change:</w:t>
+      </w:r>
+    </w:p>
+    <w:p/>
+    <w:p>
+      <w:r>
+        <w:rPr>
+          <w:noProof/>
+        </w:rPr>
+        <w:lastRenderedPageBreak/>
+        <w:drawing>
+          <wp:inline distT="0" distB="0" distL="0" distR="0" wp14:anchorId="749C9A02" wp14:editId="4B6E2B46">
+            <wp:extent cx="5848350" cy="4391025"/>
+            <wp:effectExtent l="0" t="0" r="0" b="9525"/>
+            <wp:docPr id="3" name="Picture 3"/>
+            <wp:cNvGraphicFramePr>
+              <a:graphicFrameLocks xmlns:a="http://schemas.openxmlformats.org/drawingml/2006/main" noChangeAspect="1"/>
+            </wp:cNvGraphicFramePr>
+            <a:graphic xmlns:a="http://schemas.openxmlformats.org/drawingml/2006/main">
+              <a:graphicData uri="http://schemas.openxmlformats.org/drawingml/2006/picture">
+                <pic:pic xmlns:pic="http://schemas.openxmlformats.org/drawingml/2006/picture">
+                  <pic:nvPicPr>
+                    <pic:cNvPr id="0" name="Picture 3"/>
+                    <pic:cNvPicPr>
+                      <a:picLocks noChangeAspect="1" noChangeArrowheads="1"/>
+                    </pic:cNvPicPr>
+                  </pic:nvPicPr>
+                  <pic:blipFill>
+                    <a:blip r:embed="rId6">
+                      <a:extLst>
+                        <a:ext uri="{28A0092B-C50C-407E-A947-70E740481C1C}">
+                          <a14:useLocalDpi xmlns:a14="http://schemas.microsoft.com/office/drawing/2010/main" val="0"/>
+                        </a:ext>
+                      </a:extLst>
+                    </a:blip>
+                    <a:srcRect/>
+                    <a:stretch>
+                      <a:fillRect/>
+                    </a:stretch>
+                  </pic:blipFill>
+                  <pic:spPr bwMode="auto">
+                    <a:xfrm>
+                      <a:off x="0" y="0"/>
+                      <a:ext cx="5848350" cy="4391025"/>
+                    </a:xfrm>
+                    <a:prstGeom prst="rect">
+                      <a:avLst/>
+                    </a:prstGeom>
+                    <a:noFill/>
+                    <a:ln>
+                      <a:noFill/>
+                    </a:ln>
+                  </pic:spPr>
+                </pic:pic>
+              </a:graphicData>
+            </a:graphic>
+          </wp:inline>
+        </w:drawing>
+      </w:r>
       <w:bookmarkStart w:id="0" w:name="_GoBack"/>
       <w:bookmarkEnd w:id="0"/>
     </w:p>
+    <w:p/>
     <w:p/>
     <w:p/>
     <w:sectPr>

</xml_diff>

<commit_message>
add all the plots.
</commit_message>
<xml_diff>
--- a/hw2/hw2-report.docx
+++ b/hw2/hw2-report.docx
@@ -3,7 +3,279 @@
 <w:document xmlns:wpc="http://schemas.microsoft.com/office/word/2010/wordprocessingCanvas" xmlns:cx="http://schemas.microsoft.com/office/drawing/2014/chartex" xmlns:cx1="http://schemas.microsoft.com/office/drawing/2015/9/8/chartex" xmlns:cx2="http://schemas.microsoft.com/office/drawing/2015/10/21/chartex" xmlns:cx3="http://schemas.microsoft.com/office/drawing/2016/5/9/chartex" xmlns:cx4="http://schemas.microsoft.com/office/drawing/2016/5/10/chartex" xmlns:cx5="http://schemas.microsoft.com/office/drawing/2016/5/11/chartex" xmlns:cx6="http://schemas.microsoft.com/office/drawing/2016/5/12/chartex" xmlns:cx7="http://schemas.microsoft.com/office/drawing/2016/5/13/chartex" xmlns:cx8="http://schemas.microsoft.com/office/drawing/2016/5/14/chartex" xmlns:mc="http://schemas.openxmlformats.org/markup-compatibility/2006" xmlns:aink="http://schemas.microsoft.com/office/drawing/2016/ink" xmlns:am3d="http://schemas.microsoft.com/office/drawing/2017/model3d" xmlns:o="urn:schemas-microsoft-com:office:office" xmlns:r="http://schemas.openxmlformats.org/officeDocument/2006/relationships" xmlns:m="http://schemas.openxmlformats.org/officeDocument/2006/math" xmlns:v="urn:schemas-microsoft-com:vml" xmlns:wp14="http://schemas.microsoft.com/office/word/2010/wordprocessingDrawing" xmlns:wp="http://schemas.openxmlformats.org/drawingml/2006/wordprocessingDrawing" xmlns:w10="urn:schemas-microsoft-com:office:word" xmlns:w="http://schemas.openxmlformats.org/wordprocessingml/2006/main" xmlns:w14="http://schemas.microsoft.com/office/word/2010/wordml" xmlns:w15="http://schemas.microsoft.com/office/word/2012/wordml" xmlns:w16cid="http://schemas.microsoft.com/office/word/2016/wordml/cid" xmlns:w16se="http://schemas.microsoft.com/office/word/2015/wordml/symex" xmlns:wpg="http://schemas.microsoft.com/office/word/2010/wordprocessingGroup" xmlns:wpi="http://schemas.microsoft.com/office/word/2010/wordprocessingInk" xmlns:wne="http://schemas.microsoft.com/office/word/2006/wordml" xmlns:wps="http://schemas.microsoft.com/office/word/2010/wordprocessingShape" mc:Ignorable="w14 w15 w16se w16cid wp14">
   <w:body>
     <w:p>
-      <w:r>
+      <w:pPr>
+        <w:keepNext/>
+        <w:keepLines/>
+        <w:spacing w:after="0" w:line="240" w:lineRule="auto"/>
+        <w:jc w:val="center"/>
+        <w:outlineLvl w:val="0"/>
+        <w:rPr>
+          <w:rFonts w:ascii="Times New Roman" w:eastAsia="Times New Roman" w:hAnsi="Times New Roman" w:cs="Times New Roman"/>
+          <w:b/>
+          <w:color w:val="000000"/>
+          <w:sz w:val="32"/>
+          <w:szCs w:val="32"/>
+          <w:lang w:val="en" w:eastAsia="zh-CN" w:bidi="hi-IN"/>
+        </w:rPr>
+      </w:pPr>
+    </w:p>
+    <w:p>
+      <w:pPr>
+        <w:keepNext/>
+        <w:keepLines/>
+        <w:spacing w:after="0" w:line="240" w:lineRule="auto"/>
+        <w:jc w:val="center"/>
+        <w:outlineLvl w:val="0"/>
+        <w:rPr>
+          <w:rFonts w:ascii="Times New Roman" w:eastAsia="Times New Roman" w:hAnsi="Times New Roman" w:cs="Times New Roman"/>
+          <w:b/>
+          <w:color w:val="000000"/>
+          <w:sz w:val="32"/>
+          <w:szCs w:val="32"/>
+          <w:lang w:val="en" w:eastAsia="zh-CN" w:bidi="hi-IN"/>
+        </w:rPr>
+      </w:pPr>
+    </w:p>
+    <w:p>
+      <w:pPr>
+        <w:keepNext/>
+        <w:keepLines/>
+        <w:spacing w:after="0" w:line="240" w:lineRule="auto"/>
+        <w:jc w:val="center"/>
+        <w:outlineLvl w:val="0"/>
+        <w:rPr>
+          <w:rFonts w:ascii="Arial" w:eastAsia="Arial" w:hAnsi="Arial" w:cs="Arial"/>
+          <w:color w:val="000000"/>
+          <w:sz w:val="40"/>
+          <w:szCs w:val="40"/>
+          <w:lang w:val="en" w:eastAsia="zh-CN" w:bidi="hi-IN"/>
+        </w:rPr>
+      </w:pPr>
+      <w:r>
+        <w:rPr>
+          <w:rFonts w:ascii="Times New Roman" w:eastAsia="Times New Roman" w:hAnsi="Times New Roman" w:cs="Times New Roman"/>
+          <w:b/>
+          <w:color w:val="000000"/>
+          <w:sz w:val="32"/>
+          <w:szCs w:val="32"/>
+          <w:lang w:val="en" w:eastAsia="zh-CN" w:bidi="hi-IN"/>
+        </w:rPr>
+        <w:t xml:space="preserve">Homework </w:t>
+      </w:r>
+      <w:r>
+        <w:rPr>
+          <w:rFonts w:ascii="Times New Roman" w:eastAsia="Times New Roman" w:hAnsi="Times New Roman" w:cs="Times New Roman"/>
+          <w:b/>
+          <w:color w:val="000000"/>
+          <w:sz w:val="32"/>
+          <w:szCs w:val="32"/>
+          <w:lang w:val="en" w:eastAsia="zh-CN" w:bidi="hi-IN"/>
+        </w:rPr>
+        <w:t>2</w:t>
+      </w:r>
+    </w:p>
+    <w:p>
+      <w:pPr>
+        <w:keepNext/>
+        <w:keepLines/>
+        <w:spacing w:after="0" w:line="240" w:lineRule="auto"/>
+        <w:jc w:val="center"/>
+        <w:outlineLvl w:val="0"/>
+        <w:rPr>
+          <w:rFonts w:ascii="Times New Roman" w:eastAsia="Times New Roman" w:hAnsi="Times New Roman" w:cs="Times New Roman"/>
+          <w:b/>
+          <w:color w:val="000000"/>
+          <w:sz w:val="32"/>
+          <w:szCs w:val="32"/>
+          <w:lang w:val="en" w:eastAsia="zh-CN" w:bidi="hi-IN"/>
+        </w:rPr>
+      </w:pPr>
+      <w:r>
+        <w:rPr>
+          <w:rFonts w:ascii="Times New Roman" w:eastAsia="Times New Roman" w:hAnsi="Times New Roman" w:cs="Times New Roman"/>
+          <w:b/>
+          <w:color w:val="000000"/>
+          <w:sz w:val="32"/>
+          <w:szCs w:val="32"/>
+          <w:lang w:val="en" w:eastAsia="zh-CN" w:bidi="hi-IN"/>
+        </w:rPr>
+        <w:t>COSC 6342: Machine Learning</w:t>
+      </w:r>
+    </w:p>
+    <w:p>
+      <w:pPr>
+        <w:spacing w:after="0" w:line="240" w:lineRule="auto"/>
+        <w:jc w:val="both"/>
+        <w:rPr>
+          <w:rFonts w:ascii="Times New Roman" w:eastAsia="Times New Roman" w:hAnsi="Times New Roman" w:cs="Times New Roman"/>
+          <w:b/>
+          <w:color w:val="000000"/>
+          <w:sz w:val="32"/>
+          <w:szCs w:val="32"/>
+          <w:lang w:val="en" w:eastAsia="zh-CN" w:bidi="hi-IN"/>
+        </w:rPr>
+      </w:pPr>
+    </w:p>
+    <w:p>
+      <w:pPr>
+        <w:spacing w:after="0" w:line="240" w:lineRule="auto"/>
+        <w:jc w:val="both"/>
+        <w:rPr>
+          <w:rFonts w:ascii="Times New Roman" w:eastAsia="Times New Roman" w:hAnsi="Times New Roman" w:cs="Times New Roman"/>
+          <w:b/>
+          <w:color w:val="000000"/>
+          <w:sz w:val="32"/>
+          <w:szCs w:val="32"/>
+          <w:lang w:val="en" w:eastAsia="zh-CN" w:bidi="hi-IN"/>
+        </w:rPr>
+      </w:pPr>
+    </w:p>
+    <w:p>
+      <w:pPr>
+        <w:spacing w:after="0" w:line="240" w:lineRule="auto"/>
+        <w:jc w:val="both"/>
+        <w:rPr>
+          <w:rFonts w:ascii="Times New Roman" w:eastAsia="Times New Roman" w:hAnsi="Times New Roman" w:cs="Times New Roman"/>
+          <w:b/>
+          <w:color w:val="000000"/>
+          <w:sz w:val="32"/>
+          <w:szCs w:val="32"/>
+          <w:lang w:val="en" w:eastAsia="zh-CN" w:bidi="hi-IN"/>
+        </w:rPr>
+      </w:pPr>
+    </w:p>
+    <w:p>
+      <w:pPr>
+        <w:spacing w:after="0" w:line="240" w:lineRule="auto"/>
+        <w:jc w:val="center"/>
+        <w:rPr>
+          <w:rFonts w:ascii="Times New Roman" w:eastAsia="Times New Roman" w:hAnsi="Times New Roman" w:cs="Times New Roman"/>
+          <w:b/>
+          <w:color w:val="000000"/>
+          <w:sz w:val="32"/>
+          <w:szCs w:val="32"/>
+          <w:lang w:val="en" w:eastAsia="zh-CN" w:bidi="hi-IN"/>
+        </w:rPr>
+      </w:pPr>
+      <w:r>
+        <w:rPr>
+          <w:rFonts w:ascii="Times New Roman" w:eastAsia="Times New Roman" w:hAnsi="Times New Roman" w:cs="Times New Roman"/>
+          <w:b/>
+          <w:color w:val="000000"/>
+          <w:sz w:val="32"/>
+          <w:szCs w:val="32"/>
+          <w:lang w:val="en" w:eastAsia="zh-CN" w:bidi="hi-IN"/>
+        </w:rPr>
+        <w:t>Submitted by</w:t>
+      </w:r>
+    </w:p>
+    <w:p>
+      <w:pPr>
+        <w:spacing w:after="0" w:line="240" w:lineRule="auto"/>
+        <w:jc w:val="center"/>
+        <w:rPr>
+          <w:rFonts w:ascii="Times New Roman" w:eastAsia="Times New Roman" w:hAnsi="Times New Roman" w:cs="Times New Roman"/>
+          <w:b/>
+          <w:color w:val="000000"/>
+          <w:sz w:val="32"/>
+          <w:szCs w:val="32"/>
+          <w:lang w:val="en" w:eastAsia="zh-CN" w:bidi="hi-IN"/>
+        </w:rPr>
+      </w:pPr>
+      <w:r>
+        <w:rPr>
+          <w:rFonts w:ascii="Times New Roman" w:eastAsia="Times New Roman" w:hAnsi="Times New Roman" w:cs="Times New Roman"/>
+          <w:b/>
+          <w:color w:val="000000"/>
+          <w:sz w:val="32"/>
+          <w:szCs w:val="32"/>
+          <w:lang w:val="en" w:eastAsia="zh-CN" w:bidi="hi-IN"/>
+        </w:rPr>
+        <w:t>S M Salah Uddin Kadir (1800503)</w:t>
+      </w:r>
+    </w:p>
+    <w:p>
+      <w:pPr>
+        <w:spacing w:after="0" w:line="240" w:lineRule="auto"/>
+        <w:jc w:val="center"/>
+        <w:rPr>
+          <w:rFonts w:ascii="Times New Roman" w:eastAsia="Times New Roman" w:hAnsi="Times New Roman" w:cs="Times New Roman"/>
+          <w:b/>
+          <w:color w:val="632423"/>
+          <w:sz w:val="32"/>
+          <w:szCs w:val="32"/>
+          <w:lang w:val="en" w:eastAsia="zh-CN" w:bidi="hi-IN"/>
+        </w:rPr>
+      </w:pPr>
+      <w:proofErr w:type="spellStart"/>
+      <w:r>
+        <w:rPr>
+          <w:rFonts w:ascii="Times New Roman" w:eastAsia="Times New Roman" w:hAnsi="Times New Roman" w:cs="Times New Roman"/>
+          <w:b/>
+          <w:color w:val="000000"/>
+          <w:sz w:val="32"/>
+          <w:szCs w:val="32"/>
+          <w:lang w:val="en" w:eastAsia="zh-CN" w:bidi="hi-IN"/>
+        </w:rPr>
+        <w:t>Rubayat</w:t>
+      </w:r>
+      <w:proofErr w:type="spellEnd"/>
+      <w:r>
+        <w:rPr>
+          <w:rFonts w:ascii="Times New Roman" w:eastAsia="Times New Roman" w:hAnsi="Times New Roman" w:cs="Times New Roman"/>
+          <w:b/>
+          <w:color w:val="000000"/>
+          <w:sz w:val="32"/>
+          <w:szCs w:val="32"/>
+          <w:lang w:val="en" w:eastAsia="zh-CN" w:bidi="hi-IN"/>
+        </w:rPr>
+        <w:t xml:space="preserve"> Jinnah (1891217)</w:t>
+      </w:r>
+    </w:p>
+    <w:p>
+      <w:pPr>
+        <w:widowControl w:val="0"/>
+        <w:spacing w:after="0" w:line="276" w:lineRule="auto"/>
+        <w:jc w:val="both"/>
+        <w:rPr>
+          <w:rFonts w:ascii="Times New Roman" w:eastAsia="Times New Roman" w:hAnsi="Times New Roman" w:cs="Times New Roman"/>
+          <w:lang w:val="en" w:eastAsia="zh-CN" w:bidi="hi-IN"/>
+        </w:rPr>
+      </w:pPr>
+    </w:p>
+    <w:p>
+      <w:pPr>
+        <w:widowControl w:val="0"/>
+        <w:spacing w:after="0" w:line="276" w:lineRule="auto"/>
+        <w:jc w:val="both"/>
+        <w:rPr>
+          <w:rFonts w:ascii="Times New Roman" w:eastAsia="Times New Roman" w:hAnsi="Times New Roman" w:cs="Times New Roman"/>
+          <w:lang w:val="en" w:eastAsia="zh-CN" w:bidi="hi-IN"/>
+        </w:rPr>
+      </w:pPr>
+    </w:p>
+    <w:p/>
+    <w:p/>
+    <w:p/>
+    <w:p/>
+    <w:p/>
+    <w:p/>
+    <w:p/>
+    <w:p/>
+    <w:p/>
+    <w:p/>
+    <w:p/>
+    <w:p/>
+    <w:p/>
+    <w:p/>
+    <w:p/>
+    <w:p/>
+    <w:p/>
+    <w:p/>
+    <w:p/>
+    <w:p>
+      <w:r>
+        <w:lastRenderedPageBreak/>
         <w:t>The dataset contains</w:t>
       </w:r>
       <w:r>
@@ -340,11 +612,13 @@
       <w:pPr>
         <w:rPr>
           <w:b/>
-        </w:rPr>
-      </w:pPr>
-      <w:r>
-        <w:rPr>
-          <w:b/>
+          <w:u w:val="single"/>
+        </w:rPr>
+      </w:pPr>
+      <w:r>
+        <w:rPr>
+          <w:b/>
+          <w:u w:val="single"/>
         </w:rPr>
         <w:t>Training and Test error changing rate along iterations:</w:t>
       </w:r>
@@ -364,7 +638,7 @@
           <w:i/>
         </w:rPr>
       </w:pPr>
-      <w:bookmarkStart w:id="0" w:name="_GoBack"/>
+      <w:bookmarkStart w:id="0" w:name="_Hlk21726218"/>
       <w:r>
         <w:rPr>
           <w:b/>
@@ -373,7 +647,6 @@
         <w:t>Configuration:</w:t>
       </w:r>
     </w:p>
-    <w:bookmarkEnd w:id="0"/>
     <w:p>
       <w:pPr>
         <w:pStyle w:val="ListParagraph"/>
@@ -428,6 +701,7 @@
         <w:t>Number of units in hidden layer = 10</w:t>
       </w:r>
     </w:p>
+    <w:bookmarkEnd w:id="0"/>
     <w:p>
       <w:r>
         <w:rPr>
@@ -553,63 +827,89 @@
       <w:pPr>
         <w:rPr>
           <w:b/>
-        </w:rPr>
-      </w:pPr>
-      <w:r>
-        <w:rPr>
-          <w:b/>
+          <w:u w:val="single"/>
+        </w:rPr>
+      </w:pPr>
+      <w:r>
+        <w:rPr>
+          <w:b/>
+          <w:u w:val="single"/>
         </w:rPr>
         <w:t>Histogram o</w:t>
       </w:r>
       <w:r>
         <w:rPr>
           <w:b/>
+          <w:u w:val="single"/>
         </w:rPr>
         <w:t>n</w:t>
       </w:r>
       <w:r>
         <w:rPr>
           <w:b/>
+          <w:u w:val="single"/>
         </w:rPr>
         <w:t xml:space="preserve"> activation</w:t>
       </w:r>
       <w:r>
         <w:rPr>
           <w:b/>
+          <w:u w:val="single"/>
+        </w:rPr>
+        <w:t xml:space="preserve"> values:</w:t>
+      </w:r>
+    </w:p>
+    <w:p>
+      <w:r>
+        <w:t>We had an</w:t>
+      </w:r>
+      <w:r>
+        <w:t>other type of</w:t>
+      </w:r>
+      <w:r>
+        <w:t xml:space="preserve"> plot</w:t>
+      </w:r>
+      <w:r>
+        <w:t>s</w:t>
+      </w:r>
+      <w:r>
+        <w:t xml:space="preserve"> to understand the distribution</w:t>
+      </w:r>
+      <w:r>
+        <w:t xml:space="preserve"> of</w:t>
+      </w:r>
+      <w:r>
+        <w:t xml:space="preserve"> </w:t>
+      </w:r>
+      <w:r>
+        <w:rPr>
+          <w:b/>
+          <w:i/>
+        </w:rPr>
+        <w:t>all</w:t>
+      </w:r>
+      <w:r>
+        <w:rPr>
+          <w:b/>
+          <w:i/>
+        </w:rPr>
+        <w:t xml:space="preserve"> activation</w:t>
+      </w:r>
+      <w:r>
+        <w:rPr>
+          <w:b/>
+          <w:i/>
         </w:rPr>
         <w:t xml:space="preserve"> values</w:t>
       </w:r>
       <w:r>
-        <w:rPr>
-          <w:b/>
-        </w:rPr>
-        <w:t xml:space="preserve"> of hidden unit</w:t>
-      </w:r>
-      <w:r>
-        <w:rPr>
-          <w:b/>
-        </w:rPr>
-        <w:t>:</w:t>
-      </w:r>
-    </w:p>
-    <w:p>
-      <w:r>
-        <w:t>We had another plot</w:t>
-      </w:r>
-      <w:r>
-        <w:t xml:space="preserve"> to understand the distribution</w:t>
-      </w:r>
-      <w:r>
-        <w:t xml:space="preserve"> of</w:t>
-      </w:r>
-      <w:r>
-        <w:t xml:space="preserve"> activation</w:t>
-      </w:r>
-      <w:r>
-        <w:t xml:space="preserve"> values along with the iterations which are using as the inputs for the output layer.</w:t>
+        <w:t xml:space="preserve"> along the iterations.</w:t>
       </w:r>
       <w:r>
         <w:t xml:space="preserve"> </w:t>
+      </w:r>
+      <w:r>
+        <w:t>We used Sigmoid as our activation unit.</w:t>
       </w:r>
     </w:p>
     <w:p>
@@ -1068,12 +1368,10 @@
         <w:t xml:space="preserve">From the </w:t>
       </w:r>
       <w:r>
-        <w:t xml:space="preserve">distribution of activation values along number of iterations, we can see that the number of lower activation values are increasing with the increase of number of iterations. </w:t>
-      </w:r>
-      <w:r>
-        <w:t>We used Sigmoid as our activation unit.</w:t>
-      </w:r>
-    </w:p>
+        <w:t>distribution of activation values along number of iterations, we can see that the number of lower activation values are increasing with the increase of number of iterations.</w:t>
+      </w:r>
+    </w:p>
+    <w:p/>
     <w:p>
       <w:r>
         <w:t xml:space="preserve">Now, Lets check the distribution of activation for </w:t>
@@ -1178,7 +1476,14 @@
           <w:b/>
           <w:i/>
         </w:rPr>
-        <w:t>Node 01:</w:t>
+        <w:t>Hidden layer neuron</w:t>
+      </w:r>
+      <w:r>
+        <w:rPr>
+          <w:b/>
+          <w:i/>
+        </w:rPr>
+        <w:t xml:space="preserve"> 01:</w:t>
       </w:r>
     </w:p>
     <w:p>
@@ -1249,7 +1554,14 @@
           <w:b/>
           <w:i/>
         </w:rPr>
-        <w:t>Node 02:</w:t>
+        <w:t>Hidden layer neuron</w:t>
+      </w:r>
+      <w:r>
+        <w:rPr>
+          <w:b/>
+          <w:i/>
+        </w:rPr>
+        <w:t xml:space="preserve"> 02:</w:t>
       </w:r>
     </w:p>
     <w:p>
@@ -1307,20 +1619,26 @@
         </w:drawing>
       </w:r>
     </w:p>
-    <w:p/>
-    <w:p>
-      <w:pPr>
-        <w:rPr>
-          <w:b/>
-          <w:i/>
-        </w:rPr>
-      </w:pPr>
-      <w:r>
-        <w:rPr>
-          <w:b/>
-          <w:i/>
-        </w:rPr>
-        <w:t>Node 03:</w:t>
+    <w:p>
+      <w:pPr>
+        <w:rPr>
+          <w:b/>
+          <w:i/>
+        </w:rPr>
+      </w:pPr>
+      <w:r>
+        <w:rPr>
+          <w:b/>
+          <w:i/>
+        </w:rPr>
+        <w:t>Hidden layer neuron</w:t>
+      </w:r>
+      <w:r>
+        <w:rPr>
+          <w:b/>
+          <w:i/>
+        </w:rPr>
+        <w:t xml:space="preserve"> 03:</w:t>
       </w:r>
     </w:p>
     <w:p>
@@ -1379,20 +1697,26 @@
         </w:drawing>
       </w:r>
     </w:p>
-    <w:p/>
-    <w:p>
-      <w:pPr>
-        <w:rPr>
-          <w:b/>
-          <w:i/>
-        </w:rPr>
-      </w:pPr>
-      <w:r>
-        <w:rPr>
-          <w:b/>
-          <w:i/>
-        </w:rPr>
-        <w:t>Node 04:</w:t>
+    <w:p>
+      <w:pPr>
+        <w:rPr>
+          <w:b/>
+          <w:i/>
+        </w:rPr>
+      </w:pPr>
+      <w:r>
+        <w:rPr>
+          <w:b/>
+          <w:i/>
+        </w:rPr>
+        <w:t>Hidden layer neuron</w:t>
+      </w:r>
+      <w:r>
+        <w:rPr>
+          <w:b/>
+          <w:i/>
+        </w:rPr>
+        <w:t xml:space="preserve"> 04:</w:t>
       </w:r>
     </w:p>
     <w:p>
@@ -1462,7 +1786,14 @@
           <w:b/>
           <w:i/>
         </w:rPr>
-        <w:t>Node 05:</w:t>
+        <w:t>Hidden layer neuron</w:t>
+      </w:r>
+      <w:r>
+        <w:rPr>
+          <w:b/>
+          <w:i/>
+        </w:rPr>
+        <w:t xml:space="preserve"> 05:</w:t>
       </w:r>
     </w:p>
     <w:p>
@@ -1535,7 +1866,31 @@
         <w:t xml:space="preserve"> we can see that Unit no 01, 02, 03, and 05 have almost similar distribution, but</w:t>
       </w:r>
       <w:r>
-        <w:t xml:space="preserve"> unit 04 have different distribution. So</w:t>
+        <w:t xml:space="preserve"> </w:t>
+      </w:r>
+      <w:r>
+        <w:rPr>
+          <w:b/>
+          <w:i/>
+        </w:rPr>
+        <w:t xml:space="preserve">unit 04 </w:t>
+      </w:r>
+      <w:r>
+        <w:rPr>
+          <w:b/>
+          <w:i/>
+        </w:rPr>
+        <w:t>has a</w:t>
+      </w:r>
+      <w:r>
+        <w:rPr>
+          <w:b/>
+          <w:i/>
+        </w:rPr>
+        <w:t xml:space="preserve"> different distribution</w:t>
+      </w:r>
+      <w:r>
+        <w:t>. So</w:t>
       </w:r>
       <w:r>
         <w:t xml:space="preserve"> different neurons</w:t>
@@ -1558,25 +1913,381 @@
     </w:p>
     <w:p/>
     <w:p>
-      <w:pPr>
-        <w:rPr>
-          <w:b/>
-        </w:rPr>
-      </w:pPr>
-      <w:r>
-        <w:rPr>
-          <w:b/>
-        </w:rPr>
-        <w:t>Weight change:</w:t>
+      <w:r>
+        <w:t xml:space="preserve">Now, </w:t>
+      </w:r>
+      <w:proofErr w:type="spellStart"/>
+      <w:r>
+        <w:t>lets</w:t>
+      </w:r>
+      <w:proofErr w:type="spellEnd"/>
+      <w:r>
+        <w:t xml:space="preserve"> check the distribution of activation from </w:t>
+      </w:r>
+      <w:r>
+        <w:rPr>
+          <w:b/>
+          <w:i/>
+        </w:rPr>
+        <w:t>different layer neurons</w:t>
+      </w:r>
+      <w:r>
+        <w:t>,</w:t>
+      </w:r>
+    </w:p>
+    <w:p>
+      <w:r>
+        <w:t xml:space="preserve"> </w:t>
+      </w:r>
+      <w:r>
+        <w:rPr>
+          <w:b/>
+          <w:i/>
+        </w:rPr>
+        <w:t>Output layer neuron 01</w:t>
+      </w:r>
+      <w:r>
+        <w:t>:</w:t>
+      </w:r>
+    </w:p>
+    <w:p>
+      <w:r>
+        <w:rPr>
+          <w:noProof/>
+        </w:rPr>
+        <w:drawing>
+          <wp:inline distT="0" distB="0" distL="0" distR="0" wp14:anchorId="63441C9A" wp14:editId="63597342">
+            <wp:extent cx="5848350" cy="3352800"/>
+            <wp:effectExtent l="0" t="0" r="0" b="0"/>
+            <wp:docPr id="12" name="Picture 12"/>
+            <wp:cNvGraphicFramePr>
+              <a:graphicFrameLocks xmlns:a="http://schemas.openxmlformats.org/drawingml/2006/main" noChangeAspect="1"/>
+            </wp:cNvGraphicFramePr>
+            <a:graphic xmlns:a="http://schemas.openxmlformats.org/drawingml/2006/main">
+              <a:graphicData uri="http://schemas.openxmlformats.org/drawingml/2006/picture">
+                <pic:pic xmlns:pic="http://schemas.openxmlformats.org/drawingml/2006/picture">
+                  <pic:nvPicPr>
+                    <pic:cNvPr id="0" name="Picture 11"/>
+                    <pic:cNvPicPr>
+                      <a:picLocks noChangeAspect="1" noChangeArrowheads="1"/>
+                    </pic:cNvPicPr>
+                  </pic:nvPicPr>
+                  <pic:blipFill>
+                    <a:blip r:embed="rId13">
+                      <a:extLst>
+                        <a:ext uri="{28A0092B-C50C-407E-A947-70E740481C1C}">
+                          <a14:useLocalDpi xmlns:a14="http://schemas.microsoft.com/office/drawing/2010/main" val="0"/>
+                        </a:ext>
+                      </a:extLst>
+                    </a:blip>
+                    <a:srcRect/>
+                    <a:stretch>
+                      <a:fillRect/>
+                    </a:stretch>
+                  </pic:blipFill>
+                  <pic:spPr bwMode="auto">
+                    <a:xfrm>
+                      <a:off x="0" y="0"/>
+                      <a:ext cx="5848350" cy="3352800"/>
+                    </a:xfrm>
+                    <a:prstGeom prst="rect">
+                      <a:avLst/>
+                    </a:prstGeom>
+                    <a:noFill/>
+                    <a:ln>
+                      <a:noFill/>
+                    </a:ln>
+                  </pic:spPr>
+                </pic:pic>
+              </a:graphicData>
+            </a:graphic>
+          </wp:inline>
+        </w:drawing>
+      </w:r>
+    </w:p>
+    <w:p>
+      <w:r>
+        <w:rPr>
+          <w:b/>
+          <w:i/>
+        </w:rPr>
+        <w:lastRenderedPageBreak/>
+        <w:t>Output layer neuron 0</w:t>
+      </w:r>
+      <w:r>
+        <w:rPr>
+          <w:b/>
+          <w:i/>
+        </w:rPr>
+        <w:t>2</w:t>
+      </w:r>
+      <w:r>
+        <w:t>:</w:t>
+      </w:r>
+    </w:p>
+    <w:p>
+      <w:r>
+        <w:rPr>
+          <w:noProof/>
+        </w:rPr>
+        <w:drawing>
+          <wp:inline distT="0" distB="0" distL="0" distR="0" wp14:anchorId="41A49C4F" wp14:editId="429F398F">
+            <wp:extent cx="5848350" cy="3133725"/>
+            <wp:effectExtent l="0" t="0" r="0" b="9525"/>
+            <wp:docPr id="13" name="Picture 13"/>
+            <wp:cNvGraphicFramePr>
+              <a:graphicFrameLocks xmlns:a="http://schemas.openxmlformats.org/drawingml/2006/main" noChangeAspect="1"/>
+            </wp:cNvGraphicFramePr>
+            <a:graphic xmlns:a="http://schemas.openxmlformats.org/drawingml/2006/main">
+              <a:graphicData uri="http://schemas.openxmlformats.org/drawingml/2006/picture">
+                <pic:pic xmlns:pic="http://schemas.openxmlformats.org/drawingml/2006/picture">
+                  <pic:nvPicPr>
+                    <pic:cNvPr id="0" name="Picture 13"/>
+                    <pic:cNvPicPr>
+                      <a:picLocks noChangeAspect="1" noChangeArrowheads="1"/>
+                    </pic:cNvPicPr>
+                  </pic:nvPicPr>
+                  <pic:blipFill>
+                    <a:blip r:embed="rId14">
+                      <a:extLst>
+                        <a:ext uri="{28A0092B-C50C-407E-A947-70E740481C1C}">
+                          <a14:useLocalDpi xmlns:a14="http://schemas.microsoft.com/office/drawing/2010/main" val="0"/>
+                        </a:ext>
+                      </a:extLst>
+                    </a:blip>
+                    <a:srcRect/>
+                    <a:stretch>
+                      <a:fillRect/>
+                    </a:stretch>
+                  </pic:blipFill>
+                  <pic:spPr bwMode="auto">
+                    <a:xfrm>
+                      <a:off x="0" y="0"/>
+                      <a:ext cx="5848350" cy="3133725"/>
+                    </a:xfrm>
+                    <a:prstGeom prst="rect">
+                      <a:avLst/>
+                    </a:prstGeom>
+                    <a:noFill/>
+                    <a:ln>
+                      <a:noFill/>
+                    </a:ln>
+                  </pic:spPr>
+                </pic:pic>
+              </a:graphicData>
+            </a:graphic>
+          </wp:inline>
+        </w:drawing>
+      </w:r>
+    </w:p>
+    <w:p>
+      <w:pPr>
+        <w:rPr>
+          <w:b/>
+          <w:i/>
+        </w:rPr>
+      </w:pPr>
+      <w:r>
+        <w:rPr>
+          <w:b/>
+          <w:i/>
+        </w:rPr>
+        <w:t>Output layer neuron 03:</w:t>
+      </w:r>
+    </w:p>
+    <w:p>
+      <w:r>
+        <w:rPr>
+          <w:noProof/>
+        </w:rPr>
+        <w:drawing>
+          <wp:inline distT="0" distB="0" distL="0" distR="0" wp14:anchorId="05D85FBF" wp14:editId="4C084362">
+            <wp:extent cx="5848350" cy="3343275"/>
+            <wp:effectExtent l="0" t="0" r="0" b="9525"/>
+            <wp:docPr id="14" name="Picture 14"/>
+            <wp:cNvGraphicFramePr>
+              <a:graphicFrameLocks xmlns:a="http://schemas.openxmlformats.org/drawingml/2006/main" noChangeAspect="1"/>
+            </wp:cNvGraphicFramePr>
+            <a:graphic xmlns:a="http://schemas.openxmlformats.org/drawingml/2006/main">
+              <a:graphicData uri="http://schemas.openxmlformats.org/drawingml/2006/picture">
+                <pic:pic xmlns:pic="http://schemas.openxmlformats.org/drawingml/2006/picture">
+                  <pic:nvPicPr>
+                    <pic:cNvPr id="0" name="Picture 15"/>
+                    <pic:cNvPicPr>
+                      <a:picLocks noChangeAspect="1" noChangeArrowheads="1"/>
+                    </pic:cNvPicPr>
+                  </pic:nvPicPr>
+                  <pic:blipFill>
+                    <a:blip r:embed="rId15">
+                      <a:extLst>
+                        <a:ext uri="{28A0092B-C50C-407E-A947-70E740481C1C}">
+                          <a14:useLocalDpi xmlns:a14="http://schemas.microsoft.com/office/drawing/2010/main" val="0"/>
+                        </a:ext>
+                      </a:extLst>
+                    </a:blip>
+                    <a:srcRect/>
+                    <a:stretch>
+                      <a:fillRect/>
+                    </a:stretch>
+                  </pic:blipFill>
+                  <pic:spPr bwMode="auto">
+                    <a:xfrm>
+                      <a:off x="0" y="0"/>
+                      <a:ext cx="5848350" cy="3343275"/>
+                    </a:xfrm>
+                    <a:prstGeom prst="rect">
+                      <a:avLst/>
+                    </a:prstGeom>
+                    <a:noFill/>
+                    <a:ln>
+                      <a:noFill/>
+                    </a:ln>
+                  </pic:spPr>
+                </pic:pic>
+              </a:graphicData>
+            </a:graphic>
+          </wp:inline>
+        </w:drawing>
+      </w:r>
+    </w:p>
+    <w:p>
+      <w:r>
+        <w:t>So, from all</w:t>
+      </w:r>
+      <w:r>
+        <w:t xml:space="preserve"> the</w:t>
+      </w:r>
+      <w:r>
+        <w:t xml:space="preserve"> distribution of activation</w:t>
+      </w:r>
+      <w:r>
+        <w:t>s</w:t>
+      </w:r>
+      <w:r>
+        <w:t>, we can say that different neurons can have different distributions, although there is a high chance of having similar</w:t>
+      </w:r>
+      <w:r>
+        <w:t xml:space="preserve"> distribution</w:t>
+      </w:r>
+      <w:r>
+        <w:t xml:space="preserve"> among same layer neurons. </w:t>
       </w:r>
     </w:p>
     <w:p/>
+    <w:p/>
+    <w:p>
+      <w:pPr>
+        <w:rPr>
+          <w:b/>
+          <w:u w:val="single"/>
+        </w:rPr>
+      </w:pPr>
+      <w:r>
+        <w:rPr>
+          <w:b/>
+          <w:u w:val="single"/>
+        </w:rPr>
+        <w:lastRenderedPageBreak/>
+        <w:t>Weight change</w:t>
+      </w:r>
+      <w:r>
+        <w:rPr>
+          <w:b/>
+          <w:u w:val="single"/>
+        </w:rPr>
+        <w:t>s</w:t>
+      </w:r>
+      <w:r>
+        <w:rPr>
+          <w:b/>
+          <w:u w:val="single"/>
+        </w:rPr>
+        <w:t>:</w:t>
+      </w:r>
+    </w:p>
+    <w:p>
+      <w:r>
+        <w:t xml:space="preserve">We </w:t>
+      </w:r>
+      <w:r>
+        <w:t>drew a plot to visualize</w:t>
+      </w:r>
+      <w:r>
+        <w:t xml:space="preserve"> the weight changes for hidden units along iterations.  </w:t>
+      </w:r>
+    </w:p>
+    <w:p>
+      <w:pPr>
+        <w:rPr>
+          <w:b/>
+        </w:rPr>
+      </w:pPr>
+      <w:r>
+        <w:rPr>
+          <w:b/>
+        </w:rPr>
+        <w:t>Configurations:</w:t>
+      </w:r>
+    </w:p>
+    <w:p>
+      <w:pPr>
+        <w:pStyle w:val="ListParagraph"/>
+        <w:numPr>
+          <w:ilvl w:val="0"/>
+          <w:numId w:val="9"/>
+        </w:numPr>
+      </w:pPr>
+      <w:r>
+        <w:t>Learning rate = 0.1</w:t>
+      </w:r>
+    </w:p>
+    <w:p>
+      <w:pPr>
+        <w:pStyle w:val="ListParagraph"/>
+        <w:numPr>
+          <w:ilvl w:val="0"/>
+          <w:numId w:val="9"/>
+        </w:numPr>
+      </w:pPr>
+      <w:r>
+        <w:t xml:space="preserve">Number of epochs = </w:t>
+      </w:r>
+      <w:r>
+        <w:t>2</w:t>
+      </w:r>
+      <w:r>
+        <w:t>0</w:t>
+      </w:r>
+    </w:p>
+    <w:p>
+      <w:pPr>
+        <w:pStyle w:val="ListParagraph"/>
+        <w:numPr>
+          <w:ilvl w:val="0"/>
+          <w:numId w:val="9"/>
+        </w:numPr>
+      </w:pPr>
+      <w:r>
+        <w:t>Activation unit = Sigmoid</w:t>
+      </w:r>
+    </w:p>
+    <w:p>
+      <w:pPr>
+        <w:pStyle w:val="ListParagraph"/>
+        <w:numPr>
+          <w:ilvl w:val="0"/>
+          <w:numId w:val="9"/>
+        </w:numPr>
+      </w:pPr>
+      <w:r>
+        <w:t>Number of units in hidden layer = 5</w:t>
+      </w:r>
+    </w:p>
     <w:p>
       <w:r>
         <w:rPr>
           <w:noProof/>
         </w:rPr>
-        <w:lastRenderedPageBreak/>
         <w:drawing>
           <wp:inline distT="0" distB="0" distL="0" distR="0" wp14:anchorId="19FF48AE" wp14:editId="0BD794A5">
             <wp:extent cx="5943600" cy="4457700"/>
@@ -1595,7 +2306,7 @@
                     </pic:cNvPicPr>
                   </pic:nvPicPr>
                   <pic:blipFill>
-                    <a:blip r:embed="rId13">
+                    <a:blip r:embed="rId16">
                       <a:extLst>
                         <a:ext uri="{28A0092B-C50C-407E-A947-70E740481C1C}">
                           <a14:useLocalDpi xmlns:a14="http://schemas.microsoft.com/office/drawing/2010/main" val="0"/>
@@ -1628,8 +2339,1671 @@
       </w:r>
     </w:p>
     <w:p/>
+    <w:p>
+      <w:r>
+        <w:t xml:space="preserve">Now, </w:t>
+      </w:r>
+      <w:r>
+        <w:t xml:space="preserve">we want to check all the weights from </w:t>
+      </w:r>
+      <w:r>
+        <w:rPr>
+          <w:b/>
+          <w:i/>
+        </w:rPr>
+        <w:t>different layers become stable around the same time</w:t>
+      </w:r>
+      <w:r>
+        <w:t xml:space="preserve">. </w:t>
+      </w:r>
+    </w:p>
+    <w:p>
+      <w:pPr>
+        <w:rPr>
+          <w:b/>
+          <w:i/>
+        </w:rPr>
+      </w:pPr>
+      <w:r>
+        <w:rPr>
+          <w:b/>
+          <w:i/>
+        </w:rPr>
+        <w:t>Configurations:</w:t>
+      </w:r>
+    </w:p>
+    <w:p>
+      <w:pPr>
+        <w:pStyle w:val="ListParagraph"/>
+        <w:numPr>
+          <w:ilvl w:val="0"/>
+          <w:numId w:val="10"/>
+        </w:numPr>
+      </w:pPr>
+      <w:r>
+        <w:t xml:space="preserve">Number of epochs = </w:t>
+      </w:r>
+      <w:r>
+        <w:t>30</w:t>
+      </w:r>
+      <w:r>
+        <w:t>0</w:t>
+      </w:r>
+    </w:p>
     <w:p/>
+    <w:p>
+      <w:pPr>
+        <w:rPr>
+          <w:b/>
+          <w:i/>
+        </w:rPr>
+      </w:pPr>
+      <w:r>
+        <w:rPr>
+          <w:b/>
+          <w:i/>
+        </w:rPr>
+        <w:t>Weight changes for hidden layer:</w:t>
+      </w:r>
+    </w:p>
+    <w:p>
+      <w:r>
+        <w:rPr>
+          <w:noProof/>
+        </w:rPr>
+        <w:lastRenderedPageBreak/>
+        <w:drawing>
+          <wp:inline distT="0" distB="0" distL="0" distR="0" wp14:anchorId="07C6EB33" wp14:editId="7DDA9006">
+            <wp:extent cx="5848350" cy="3276600"/>
+            <wp:effectExtent l="0" t="0" r="0" b="0"/>
+            <wp:docPr id="15" name="Picture 15"/>
+            <wp:cNvGraphicFramePr>
+              <a:graphicFrameLocks xmlns:a="http://schemas.openxmlformats.org/drawingml/2006/main" noChangeAspect="1"/>
+            </wp:cNvGraphicFramePr>
+            <a:graphic xmlns:a="http://schemas.openxmlformats.org/drawingml/2006/main">
+              <a:graphicData uri="http://schemas.openxmlformats.org/drawingml/2006/picture">
+                <pic:pic xmlns:pic="http://schemas.openxmlformats.org/drawingml/2006/picture">
+                  <pic:nvPicPr>
+                    <pic:cNvPr id="0" name="Picture 17"/>
+                    <pic:cNvPicPr>
+                      <a:picLocks noChangeAspect="1" noChangeArrowheads="1"/>
+                    </pic:cNvPicPr>
+                  </pic:nvPicPr>
+                  <pic:blipFill>
+                    <a:blip r:embed="rId17">
+                      <a:extLst>
+                        <a:ext uri="{28A0092B-C50C-407E-A947-70E740481C1C}">
+                          <a14:useLocalDpi xmlns:a14="http://schemas.microsoft.com/office/drawing/2010/main" val="0"/>
+                        </a:ext>
+                      </a:extLst>
+                    </a:blip>
+                    <a:srcRect/>
+                    <a:stretch>
+                      <a:fillRect/>
+                    </a:stretch>
+                  </pic:blipFill>
+                  <pic:spPr bwMode="auto">
+                    <a:xfrm>
+                      <a:off x="0" y="0"/>
+                      <a:ext cx="5848350" cy="3276600"/>
+                    </a:xfrm>
+                    <a:prstGeom prst="rect">
+                      <a:avLst/>
+                    </a:prstGeom>
+                    <a:noFill/>
+                    <a:ln>
+                      <a:noFill/>
+                    </a:ln>
+                  </pic:spPr>
+                </pic:pic>
+              </a:graphicData>
+            </a:graphic>
+          </wp:inline>
+        </w:drawing>
+      </w:r>
+    </w:p>
+    <w:p>
+      <w:pPr>
+        <w:rPr>
+          <w:b/>
+          <w:i/>
+        </w:rPr>
+      </w:pPr>
+      <w:r>
+        <w:rPr>
+          <w:b/>
+          <w:i/>
+        </w:rPr>
+        <w:t>Weight changes for output layer:</w:t>
+      </w:r>
+    </w:p>
+    <w:p>
+      <w:r>
+        <w:rPr>
+          <w:noProof/>
+        </w:rPr>
+        <w:drawing>
+          <wp:inline distT="0" distB="0" distL="0" distR="0" wp14:anchorId="5C32291D" wp14:editId="4F56CD24">
+            <wp:extent cx="5848350" cy="3190875"/>
+            <wp:effectExtent l="0" t="0" r="0" b="9525"/>
+            <wp:docPr id="16" name="Picture 16"/>
+            <wp:cNvGraphicFramePr>
+              <a:graphicFrameLocks xmlns:a="http://schemas.openxmlformats.org/drawingml/2006/main" noChangeAspect="1"/>
+            </wp:cNvGraphicFramePr>
+            <a:graphic xmlns:a="http://schemas.openxmlformats.org/drawingml/2006/main">
+              <a:graphicData uri="http://schemas.openxmlformats.org/drawingml/2006/picture">
+                <pic:pic xmlns:pic="http://schemas.openxmlformats.org/drawingml/2006/picture">
+                  <pic:nvPicPr>
+                    <pic:cNvPr id="0" name="Picture 19"/>
+                    <pic:cNvPicPr>
+                      <a:picLocks noChangeAspect="1" noChangeArrowheads="1"/>
+                    </pic:cNvPicPr>
+                  </pic:nvPicPr>
+                  <pic:blipFill>
+                    <a:blip r:embed="rId18">
+                      <a:extLst>
+                        <a:ext uri="{28A0092B-C50C-407E-A947-70E740481C1C}">
+                          <a14:useLocalDpi xmlns:a14="http://schemas.microsoft.com/office/drawing/2010/main" val="0"/>
+                        </a:ext>
+                      </a:extLst>
+                    </a:blip>
+                    <a:srcRect/>
+                    <a:stretch>
+                      <a:fillRect/>
+                    </a:stretch>
+                  </pic:blipFill>
+                  <pic:spPr bwMode="auto">
+                    <a:xfrm>
+                      <a:off x="0" y="0"/>
+                      <a:ext cx="5848350" cy="3190875"/>
+                    </a:xfrm>
+                    <a:prstGeom prst="rect">
+                      <a:avLst/>
+                    </a:prstGeom>
+                    <a:noFill/>
+                    <a:ln>
+                      <a:noFill/>
+                    </a:ln>
+                  </pic:spPr>
+                </pic:pic>
+              </a:graphicData>
+            </a:graphic>
+          </wp:inline>
+        </w:drawing>
+      </w:r>
+    </w:p>
+    <w:p>
+      <w:r>
+        <w:t>From the two plot</w:t>
+      </w:r>
+      <w:r>
+        <w:t>s</w:t>
+      </w:r>
+      <w:r>
+        <w:t>, we can see that output layer weight</w:t>
+      </w:r>
+      <w:r>
+        <w:t>s ha</w:t>
+      </w:r>
+      <w:r>
+        <w:t>ve</w:t>
+      </w:r>
+      <w:r>
+        <w:t xml:space="preserve"> been stable very fast</w:t>
+      </w:r>
+      <w:r>
+        <w:t xml:space="preserve"> than</w:t>
+      </w:r>
+      <w:r>
+        <w:t xml:space="preserve"> the</w:t>
+      </w:r>
+      <w:r>
+        <w:t xml:space="preserve"> hidden layer weight</w:t>
+      </w:r>
+      <w:r>
+        <w:t>s</w:t>
+      </w:r>
+      <w:r>
+        <w:t xml:space="preserve">. </w:t>
+      </w:r>
+      <w:r>
+        <w:t>So,</w:t>
+      </w:r>
+      <w:r>
+        <w:t xml:space="preserve"> we can conclude that</w:t>
+      </w:r>
+      <w:r>
+        <w:t xml:space="preserve"> different layers weight</w:t>
+      </w:r>
+      <w:r>
+        <w:t>s</w:t>
+      </w:r>
+      <w:r>
+        <w:t xml:space="preserve"> become stable in different time</w:t>
+      </w:r>
+      <w:r>
+        <w:t>, and</w:t>
+      </w:r>
+      <w:r>
+        <w:t xml:space="preserve"> the</w:t>
+      </w:r>
+      <w:r>
+        <w:t xml:space="preserve"> same layer weights become stable around the same time.</w:t>
+      </w:r>
+      <w:r>
+        <w:t xml:space="preserve"> </w:t>
+      </w:r>
+    </w:p>
+    <w:p>
+      <w:r>
+        <w:t xml:space="preserve">It seems that the weight stability happens in reverse order that from output layer to input layer. </w:t>
+      </w:r>
+      <w:r>
+        <w:t xml:space="preserve"> </w:t>
+      </w:r>
+    </w:p>
     <w:p/>
+    <w:p>
+      <w:pPr>
+        <w:rPr>
+          <w:b/>
+          <w:u w:val="single"/>
+        </w:rPr>
+      </w:pPr>
+      <w:r>
+        <w:rPr>
+          <w:b/>
+          <w:u w:val="single"/>
+        </w:rPr>
+        <w:lastRenderedPageBreak/>
+        <w:t>Experiments with different parameters:</w:t>
+      </w:r>
+    </w:p>
+    <w:p>
+      <w:pPr>
+        <w:rPr>
+          <w:b/>
+        </w:rPr>
+      </w:pPr>
+      <w:r>
+        <w:rPr>
+          <w:b/>
+        </w:rPr>
+        <w:t>Nonlinearity:</w:t>
+      </w:r>
+    </w:p>
+    <w:p>
+      <w:pPr>
+        <w:ind w:firstLine="720"/>
+      </w:pPr>
+      <w:r>
+        <w:t xml:space="preserve">We had an experiment on </w:t>
+      </w:r>
+      <w:r>
+        <w:rPr>
+          <w:b/>
+          <w:i/>
+        </w:rPr>
+        <w:t>nonlinearity</w:t>
+      </w:r>
+      <w:r>
+        <w:t xml:space="preserve"> applying different parameters.</w:t>
+      </w:r>
+    </w:p>
+    <w:p>
+      <w:pPr>
+        <w:rPr>
+          <w:b/>
+          <w:i/>
+        </w:rPr>
+      </w:pPr>
+      <w:bookmarkStart w:id="2" w:name="_Hlk21726613"/>
+      <w:r>
+        <w:rPr>
+          <w:b/>
+          <w:i/>
+        </w:rPr>
+        <w:t>Configuration:</w:t>
+      </w:r>
+    </w:p>
+    <w:p>
+      <w:pPr>
+        <w:pStyle w:val="ListParagraph"/>
+        <w:numPr>
+          <w:ilvl w:val="0"/>
+          <w:numId w:val="7"/>
+        </w:numPr>
+      </w:pPr>
+      <w:r>
+        <w:t>Learning rate = 0.01</w:t>
+      </w:r>
+    </w:p>
+    <w:p>
+      <w:pPr>
+        <w:pStyle w:val="ListParagraph"/>
+        <w:numPr>
+          <w:ilvl w:val="0"/>
+          <w:numId w:val="7"/>
+        </w:numPr>
+      </w:pPr>
+      <w:r>
+        <w:t xml:space="preserve">Number of epochs = </w:t>
+      </w:r>
+      <w:r>
+        <w:t>15</w:t>
+      </w:r>
+      <w:r>
+        <w:t>00</w:t>
+      </w:r>
+    </w:p>
+    <w:p>
+      <w:pPr>
+        <w:pStyle w:val="ListParagraph"/>
+        <w:numPr>
+          <w:ilvl w:val="0"/>
+          <w:numId w:val="7"/>
+        </w:numPr>
+      </w:pPr>
+      <w:r>
+        <w:t xml:space="preserve">Number of hidden </w:t>
+      </w:r>
+      <w:proofErr w:type="gramStart"/>
+      <w:r>
+        <w:t>layer</w:t>
+      </w:r>
+      <w:proofErr w:type="gramEnd"/>
+      <w:r>
+        <w:t xml:space="preserve"> = 1</w:t>
+      </w:r>
+    </w:p>
+    <w:p>
+      <w:pPr>
+        <w:pStyle w:val="ListParagraph"/>
+        <w:numPr>
+          <w:ilvl w:val="0"/>
+          <w:numId w:val="7"/>
+        </w:numPr>
+      </w:pPr>
+      <w:r>
+        <w:t>Number of units in hidden layer = 10</w:t>
+      </w:r>
+    </w:p>
+    <w:bookmarkEnd w:id="2"/>
+    <w:p>
+      <w:pPr>
+        <w:rPr>
+          <w:b/>
+          <w:i/>
+        </w:rPr>
+      </w:pPr>
+    </w:p>
+    <w:p>
+      <w:pPr>
+        <w:rPr>
+          <w:b/>
+          <w:i/>
+        </w:rPr>
+      </w:pPr>
+      <w:r>
+        <w:rPr>
+          <w:b/>
+          <w:i/>
+        </w:rPr>
+        <w:t>Sigmoid</w:t>
+      </w:r>
+      <w:r>
+        <w:rPr>
+          <w:b/>
+          <w:i/>
+        </w:rPr>
+        <w:t>:</w:t>
+      </w:r>
+    </w:p>
+    <w:p>
+      <w:r>
+        <w:rPr>
+          <w:noProof/>
+        </w:rPr>
+        <w:drawing>
+          <wp:inline distT="0" distB="0" distL="0" distR="0" wp14:anchorId="684134F0" wp14:editId="67E9CE63">
+            <wp:extent cx="5848350" cy="3476625"/>
+            <wp:effectExtent l="0" t="0" r="0" b="9525"/>
+            <wp:docPr id="17" name="Picture 17"/>
+            <wp:cNvGraphicFramePr>
+              <a:graphicFrameLocks xmlns:a="http://schemas.openxmlformats.org/drawingml/2006/main" noChangeAspect="1"/>
+            </wp:cNvGraphicFramePr>
+            <a:graphic xmlns:a="http://schemas.openxmlformats.org/drawingml/2006/main">
+              <a:graphicData uri="http://schemas.openxmlformats.org/drawingml/2006/picture">
+                <pic:pic xmlns:pic="http://schemas.openxmlformats.org/drawingml/2006/picture">
+                  <pic:nvPicPr>
+                    <pic:cNvPr id="0" name="Picture 21"/>
+                    <pic:cNvPicPr>
+                      <a:picLocks noChangeAspect="1" noChangeArrowheads="1"/>
+                    </pic:cNvPicPr>
+                  </pic:nvPicPr>
+                  <pic:blipFill>
+                    <a:blip r:embed="rId19">
+                      <a:extLst>
+                        <a:ext uri="{28A0092B-C50C-407E-A947-70E740481C1C}">
+                          <a14:useLocalDpi xmlns:a14="http://schemas.microsoft.com/office/drawing/2010/main" val="0"/>
+                        </a:ext>
+                      </a:extLst>
+                    </a:blip>
+                    <a:srcRect/>
+                    <a:stretch>
+                      <a:fillRect/>
+                    </a:stretch>
+                  </pic:blipFill>
+                  <pic:spPr bwMode="auto">
+                    <a:xfrm>
+                      <a:off x="0" y="0"/>
+                      <a:ext cx="5848350" cy="3476625"/>
+                    </a:xfrm>
+                    <a:prstGeom prst="rect">
+                      <a:avLst/>
+                    </a:prstGeom>
+                    <a:noFill/>
+                    <a:ln>
+                      <a:noFill/>
+                    </a:ln>
+                  </pic:spPr>
+                </pic:pic>
+              </a:graphicData>
+            </a:graphic>
+          </wp:inline>
+        </w:drawing>
+      </w:r>
+    </w:p>
+    <w:p>
+      <w:pPr>
+        <w:rPr>
+          <w:b/>
+          <w:i/>
+        </w:rPr>
+      </w:pPr>
+      <w:r>
+        <w:rPr>
+          <w:b/>
+          <w:i/>
+        </w:rPr>
+        <w:t>Tanh:</w:t>
+      </w:r>
+    </w:p>
+    <w:p>
+      <w:r>
+        <w:rPr>
+          <w:noProof/>
+        </w:rPr>
+        <w:lastRenderedPageBreak/>
+        <w:drawing>
+          <wp:inline distT="0" distB="0" distL="0" distR="0" wp14:anchorId="533C31F5" wp14:editId="13400C6F">
+            <wp:extent cx="5848350" cy="3286125"/>
+            <wp:effectExtent l="0" t="0" r="0" b="9525"/>
+            <wp:docPr id="18" name="Picture 18"/>
+            <wp:cNvGraphicFramePr>
+              <a:graphicFrameLocks xmlns:a="http://schemas.openxmlformats.org/drawingml/2006/main" noChangeAspect="1"/>
+            </wp:cNvGraphicFramePr>
+            <a:graphic xmlns:a="http://schemas.openxmlformats.org/drawingml/2006/main">
+              <a:graphicData uri="http://schemas.openxmlformats.org/drawingml/2006/picture">
+                <pic:pic xmlns:pic="http://schemas.openxmlformats.org/drawingml/2006/picture">
+                  <pic:nvPicPr>
+                    <pic:cNvPr id="0" name="Picture 23"/>
+                    <pic:cNvPicPr>
+                      <a:picLocks noChangeAspect="1" noChangeArrowheads="1"/>
+                    </pic:cNvPicPr>
+                  </pic:nvPicPr>
+                  <pic:blipFill>
+                    <a:blip r:embed="rId20">
+                      <a:extLst>
+                        <a:ext uri="{28A0092B-C50C-407E-A947-70E740481C1C}">
+                          <a14:useLocalDpi xmlns:a14="http://schemas.microsoft.com/office/drawing/2010/main" val="0"/>
+                        </a:ext>
+                      </a:extLst>
+                    </a:blip>
+                    <a:srcRect/>
+                    <a:stretch>
+                      <a:fillRect/>
+                    </a:stretch>
+                  </pic:blipFill>
+                  <pic:spPr bwMode="auto">
+                    <a:xfrm>
+                      <a:off x="0" y="0"/>
+                      <a:ext cx="5848350" cy="3286125"/>
+                    </a:xfrm>
+                    <a:prstGeom prst="rect">
+                      <a:avLst/>
+                    </a:prstGeom>
+                    <a:noFill/>
+                    <a:ln>
+                      <a:noFill/>
+                    </a:ln>
+                  </pic:spPr>
+                </pic:pic>
+              </a:graphicData>
+            </a:graphic>
+          </wp:inline>
+        </w:drawing>
+      </w:r>
+    </w:p>
+    <w:p>
+      <w:pPr>
+        <w:rPr>
+          <w:b/>
+          <w:i/>
+        </w:rPr>
+      </w:pPr>
+      <w:proofErr w:type="spellStart"/>
+      <w:r>
+        <w:rPr>
+          <w:b/>
+          <w:i/>
+        </w:rPr>
+        <w:t>Relu</w:t>
+      </w:r>
+      <w:proofErr w:type="spellEnd"/>
+      <w:r>
+        <w:rPr>
+          <w:b/>
+          <w:i/>
+        </w:rPr>
+        <w:t>:</w:t>
+      </w:r>
+    </w:p>
+    <w:p>
+      <w:pPr>
+        <w:rPr>
+          <w:b/>
+          <w:i/>
+        </w:rPr>
+      </w:pPr>
+      <w:r>
+        <w:rPr>
+          <w:noProof/>
+        </w:rPr>
+        <w:drawing>
+          <wp:inline distT="0" distB="0" distL="0" distR="0" wp14:anchorId="2BBDD4B6" wp14:editId="3672E752">
+            <wp:extent cx="5848350" cy="3286125"/>
+            <wp:effectExtent l="0" t="0" r="0" b="9525"/>
+            <wp:docPr id="19" name="Picture 19"/>
+            <wp:cNvGraphicFramePr>
+              <a:graphicFrameLocks xmlns:a="http://schemas.openxmlformats.org/drawingml/2006/main" noChangeAspect="1"/>
+            </wp:cNvGraphicFramePr>
+            <a:graphic xmlns:a="http://schemas.openxmlformats.org/drawingml/2006/main">
+              <a:graphicData uri="http://schemas.openxmlformats.org/drawingml/2006/picture">
+                <pic:pic xmlns:pic="http://schemas.openxmlformats.org/drawingml/2006/picture">
+                  <pic:nvPicPr>
+                    <pic:cNvPr id="0" name="Picture 25"/>
+                    <pic:cNvPicPr>
+                      <a:picLocks noChangeAspect="1" noChangeArrowheads="1"/>
+                    </pic:cNvPicPr>
+                  </pic:nvPicPr>
+                  <pic:blipFill>
+                    <a:blip r:embed="rId21">
+                      <a:extLst>
+                        <a:ext uri="{28A0092B-C50C-407E-A947-70E740481C1C}">
+                          <a14:useLocalDpi xmlns:a14="http://schemas.microsoft.com/office/drawing/2010/main" val="0"/>
+                        </a:ext>
+                      </a:extLst>
+                    </a:blip>
+                    <a:srcRect/>
+                    <a:stretch>
+                      <a:fillRect/>
+                    </a:stretch>
+                  </pic:blipFill>
+                  <pic:spPr bwMode="auto">
+                    <a:xfrm>
+                      <a:off x="0" y="0"/>
+                      <a:ext cx="5848350" cy="3286125"/>
+                    </a:xfrm>
+                    <a:prstGeom prst="rect">
+                      <a:avLst/>
+                    </a:prstGeom>
+                    <a:noFill/>
+                    <a:ln>
+                      <a:noFill/>
+                    </a:ln>
+                  </pic:spPr>
+                </pic:pic>
+              </a:graphicData>
+            </a:graphic>
+          </wp:inline>
+        </w:drawing>
+      </w:r>
+    </w:p>
+    <w:p>
+      <w:r>
+        <w:t>From all th</w:t>
+      </w:r>
+      <w:r>
+        <w:t xml:space="preserve">e </w:t>
+      </w:r>
+      <w:r>
+        <w:t xml:space="preserve">plots, we can see that </w:t>
+      </w:r>
+      <w:r>
+        <w:t xml:space="preserve">Sigmoid function is working better for this configuration and the dataset. It seems that the convergence is oscillating for </w:t>
+      </w:r>
+      <w:proofErr w:type="spellStart"/>
+      <w:r>
+        <w:t>Relu</w:t>
+      </w:r>
+      <w:proofErr w:type="spellEnd"/>
+      <w:r>
+        <w:t xml:space="preserve"> and Tanh activation function when the learning rate 0.01.</w:t>
+      </w:r>
+    </w:p>
+    <w:p>
+      <w:pPr>
+        <w:rPr>
+          <w:b/>
+          <w:i/>
+        </w:rPr>
+      </w:pPr>
+      <w:bookmarkStart w:id="3" w:name="_GoBack"/>
+      <w:bookmarkEnd w:id="3"/>
+    </w:p>
+    <w:p>
+      <w:pPr>
+        <w:rPr>
+          <w:b/>
+        </w:rPr>
+      </w:pPr>
+      <w:r>
+        <w:rPr>
+          <w:b/>
+        </w:rPr>
+        <w:t>Number of</w:t>
+      </w:r>
+      <w:r>
+        <w:rPr>
+          <w:b/>
+        </w:rPr>
+        <w:t xml:space="preserve"> Neurons in</w:t>
+      </w:r>
+      <w:r>
+        <w:rPr>
+          <w:b/>
+        </w:rPr>
+        <w:t xml:space="preserve"> Hidden Layers:</w:t>
+      </w:r>
+    </w:p>
+    <w:p>
+      <w:r>
+        <w:lastRenderedPageBreak/>
+        <w:tab/>
+        <w:t>We had an experiment by changing the number of neurons of hidden layers.</w:t>
+      </w:r>
+    </w:p>
+    <w:p>
+      <w:r>
+        <w:rPr>
+          <w:b/>
+          <w:i/>
+        </w:rPr>
+        <w:t>Configuration:</w:t>
+      </w:r>
+    </w:p>
+    <w:p>
+      <w:pPr>
+        <w:pStyle w:val="ListParagraph"/>
+        <w:numPr>
+          <w:ilvl w:val="0"/>
+          <w:numId w:val="11"/>
+        </w:numPr>
+      </w:pPr>
+      <w:r>
+        <w:t xml:space="preserve">Activation unit = </w:t>
+      </w:r>
+      <w:proofErr w:type="spellStart"/>
+      <w:r>
+        <w:t>relu</w:t>
+      </w:r>
+      <w:proofErr w:type="spellEnd"/>
+    </w:p>
+    <w:p>
+      <w:pPr>
+        <w:pStyle w:val="ListParagraph"/>
+        <w:numPr>
+          <w:ilvl w:val="0"/>
+          <w:numId w:val="7"/>
+        </w:numPr>
+      </w:pPr>
+      <w:r>
+        <w:t>Learning rate = 0.01</w:t>
+      </w:r>
+    </w:p>
+    <w:p>
+      <w:pPr>
+        <w:pStyle w:val="ListParagraph"/>
+        <w:numPr>
+          <w:ilvl w:val="0"/>
+          <w:numId w:val="7"/>
+        </w:numPr>
+      </w:pPr>
+      <w:r>
+        <w:t>Number of epochs = 500</w:t>
+      </w:r>
+    </w:p>
+    <w:p>
+      <w:pPr>
+        <w:pStyle w:val="ListParagraph"/>
+        <w:numPr>
+          <w:ilvl w:val="0"/>
+          <w:numId w:val="7"/>
+        </w:numPr>
+      </w:pPr>
+      <w:r>
+        <w:t xml:space="preserve">Number of hidden </w:t>
+      </w:r>
+      <w:proofErr w:type="gramStart"/>
+      <w:r>
+        <w:t>layer</w:t>
+      </w:r>
+      <w:proofErr w:type="gramEnd"/>
+      <w:r>
+        <w:t xml:space="preserve"> = 1</w:t>
+      </w:r>
+    </w:p>
+    <w:p>
+      <w:pPr>
+        <w:rPr>
+          <w:b/>
+        </w:rPr>
+      </w:pPr>
+    </w:p>
+    <w:p>
+      <w:pPr>
+        <w:rPr>
+          <w:b/>
+        </w:rPr>
+      </w:pPr>
+      <w:r>
+        <w:rPr>
+          <w:b/>
+        </w:rPr>
+        <w:t xml:space="preserve">Number </w:t>
+      </w:r>
+      <w:proofErr w:type="gramStart"/>
+      <w:r>
+        <w:rPr>
+          <w:b/>
+        </w:rPr>
+        <w:t>of  neurons</w:t>
+      </w:r>
+      <w:proofErr w:type="gramEnd"/>
+      <w:r>
+        <w:rPr>
+          <w:b/>
+        </w:rPr>
+        <w:t>: 05</w:t>
+      </w:r>
+    </w:p>
+    <w:p>
+      <w:pPr>
+        <w:rPr>
+          <w:b/>
+        </w:rPr>
+      </w:pPr>
+      <w:r>
+        <w:rPr>
+          <w:noProof/>
+        </w:rPr>
+        <w:drawing>
+          <wp:inline distT="0" distB="0" distL="0" distR="0" wp14:anchorId="3CF08878" wp14:editId="0B2E0F1B">
+            <wp:extent cx="5848350" cy="3352800"/>
+            <wp:effectExtent l="0" t="0" r="0" b="0"/>
+            <wp:docPr id="23" name="Picture 23"/>
+            <wp:cNvGraphicFramePr>
+              <a:graphicFrameLocks xmlns:a="http://schemas.openxmlformats.org/drawingml/2006/main" noChangeAspect="1"/>
+            </wp:cNvGraphicFramePr>
+            <a:graphic xmlns:a="http://schemas.openxmlformats.org/drawingml/2006/main">
+              <a:graphicData uri="http://schemas.openxmlformats.org/drawingml/2006/picture">
+                <pic:pic xmlns:pic="http://schemas.openxmlformats.org/drawingml/2006/picture">
+                  <pic:nvPicPr>
+                    <pic:cNvPr id="0" name="Picture 33"/>
+                    <pic:cNvPicPr>
+                      <a:picLocks noChangeAspect="1" noChangeArrowheads="1"/>
+                    </pic:cNvPicPr>
+                  </pic:nvPicPr>
+                  <pic:blipFill>
+                    <a:blip r:embed="rId22">
+                      <a:extLst>
+                        <a:ext uri="{28A0092B-C50C-407E-A947-70E740481C1C}">
+                          <a14:useLocalDpi xmlns:a14="http://schemas.microsoft.com/office/drawing/2010/main" val="0"/>
+                        </a:ext>
+                      </a:extLst>
+                    </a:blip>
+                    <a:srcRect/>
+                    <a:stretch>
+                      <a:fillRect/>
+                    </a:stretch>
+                  </pic:blipFill>
+                  <pic:spPr bwMode="auto">
+                    <a:xfrm>
+                      <a:off x="0" y="0"/>
+                      <a:ext cx="5848350" cy="3352800"/>
+                    </a:xfrm>
+                    <a:prstGeom prst="rect">
+                      <a:avLst/>
+                    </a:prstGeom>
+                    <a:noFill/>
+                    <a:ln>
+                      <a:noFill/>
+                    </a:ln>
+                  </pic:spPr>
+                </pic:pic>
+              </a:graphicData>
+            </a:graphic>
+          </wp:inline>
+        </w:drawing>
+      </w:r>
+    </w:p>
+    <w:p>
+      <w:pPr>
+        <w:rPr>
+          <w:b/>
+        </w:rPr>
+      </w:pPr>
+      <w:r>
+        <w:rPr>
+          <w:b/>
+        </w:rPr>
+        <w:t xml:space="preserve">Number </w:t>
+      </w:r>
+      <w:proofErr w:type="gramStart"/>
+      <w:r>
+        <w:rPr>
+          <w:b/>
+        </w:rPr>
+        <w:t>of  neurons</w:t>
+      </w:r>
+      <w:proofErr w:type="gramEnd"/>
+      <w:r>
+        <w:rPr>
+          <w:b/>
+        </w:rPr>
+        <w:t xml:space="preserve">: </w:t>
+      </w:r>
+      <w:r>
+        <w:rPr>
+          <w:b/>
+        </w:rPr>
+        <w:t>10</w:t>
+      </w:r>
+    </w:p>
+    <w:p>
+      <w:pPr>
+        <w:rPr>
+          <w:b/>
+        </w:rPr>
+      </w:pPr>
+      <w:r>
+        <w:rPr>
+          <w:noProof/>
+        </w:rPr>
+        <w:lastRenderedPageBreak/>
+        <w:drawing>
+          <wp:inline distT="0" distB="0" distL="0" distR="0" wp14:anchorId="5DF0C7C7" wp14:editId="60994361">
+            <wp:extent cx="5848350" cy="3276600"/>
+            <wp:effectExtent l="0" t="0" r="0" b="0"/>
+            <wp:docPr id="22" name="Picture 22"/>
+            <wp:cNvGraphicFramePr>
+              <a:graphicFrameLocks xmlns:a="http://schemas.openxmlformats.org/drawingml/2006/main" noChangeAspect="1"/>
+            </wp:cNvGraphicFramePr>
+            <a:graphic xmlns:a="http://schemas.openxmlformats.org/drawingml/2006/main">
+              <a:graphicData uri="http://schemas.openxmlformats.org/drawingml/2006/picture">
+                <pic:pic xmlns:pic="http://schemas.openxmlformats.org/drawingml/2006/picture">
+                  <pic:nvPicPr>
+                    <pic:cNvPr id="0" name="Picture 31"/>
+                    <pic:cNvPicPr>
+                      <a:picLocks noChangeAspect="1" noChangeArrowheads="1"/>
+                    </pic:cNvPicPr>
+                  </pic:nvPicPr>
+                  <pic:blipFill>
+                    <a:blip r:embed="rId23">
+                      <a:extLst>
+                        <a:ext uri="{28A0092B-C50C-407E-A947-70E740481C1C}">
+                          <a14:useLocalDpi xmlns:a14="http://schemas.microsoft.com/office/drawing/2010/main" val="0"/>
+                        </a:ext>
+                      </a:extLst>
+                    </a:blip>
+                    <a:srcRect/>
+                    <a:stretch>
+                      <a:fillRect/>
+                    </a:stretch>
+                  </pic:blipFill>
+                  <pic:spPr bwMode="auto">
+                    <a:xfrm>
+                      <a:off x="0" y="0"/>
+                      <a:ext cx="5848350" cy="3276600"/>
+                    </a:xfrm>
+                    <a:prstGeom prst="rect">
+                      <a:avLst/>
+                    </a:prstGeom>
+                    <a:noFill/>
+                    <a:ln>
+                      <a:noFill/>
+                    </a:ln>
+                  </pic:spPr>
+                </pic:pic>
+              </a:graphicData>
+            </a:graphic>
+          </wp:inline>
+        </w:drawing>
+      </w:r>
+    </w:p>
+    <w:p>
+      <w:pPr>
+        <w:rPr>
+          <w:b/>
+        </w:rPr>
+      </w:pPr>
+      <w:r>
+        <w:rPr>
+          <w:b/>
+        </w:rPr>
+        <w:t xml:space="preserve">Number of neurons: </w:t>
+      </w:r>
+      <w:r>
+        <w:rPr>
+          <w:b/>
+        </w:rPr>
+        <w:t>20</w:t>
+      </w:r>
+    </w:p>
+    <w:p>
+      <w:pPr>
+        <w:rPr>
+          <w:b/>
+        </w:rPr>
+      </w:pPr>
+      <w:r>
+        <w:rPr>
+          <w:noProof/>
+        </w:rPr>
+        <w:drawing>
+          <wp:inline distT="0" distB="0" distL="0" distR="0" wp14:anchorId="0298C1BC" wp14:editId="2F9CD910">
+            <wp:extent cx="5848350" cy="2990850"/>
+            <wp:effectExtent l="0" t="0" r="0" b="0"/>
+            <wp:docPr id="20" name="Picture 20"/>
+            <wp:cNvGraphicFramePr>
+              <a:graphicFrameLocks xmlns:a="http://schemas.openxmlformats.org/drawingml/2006/main" noChangeAspect="1"/>
+            </wp:cNvGraphicFramePr>
+            <a:graphic xmlns:a="http://schemas.openxmlformats.org/drawingml/2006/main">
+              <a:graphicData uri="http://schemas.openxmlformats.org/drawingml/2006/picture">
+                <pic:pic xmlns:pic="http://schemas.openxmlformats.org/drawingml/2006/picture">
+                  <pic:nvPicPr>
+                    <pic:cNvPr id="0" name="Picture 27"/>
+                    <pic:cNvPicPr>
+                      <a:picLocks noChangeAspect="1" noChangeArrowheads="1"/>
+                    </pic:cNvPicPr>
+                  </pic:nvPicPr>
+                  <pic:blipFill>
+                    <a:blip r:embed="rId24">
+                      <a:extLst>
+                        <a:ext uri="{28A0092B-C50C-407E-A947-70E740481C1C}">
+                          <a14:useLocalDpi xmlns:a14="http://schemas.microsoft.com/office/drawing/2010/main" val="0"/>
+                        </a:ext>
+                      </a:extLst>
+                    </a:blip>
+                    <a:srcRect/>
+                    <a:stretch>
+                      <a:fillRect/>
+                    </a:stretch>
+                  </pic:blipFill>
+                  <pic:spPr bwMode="auto">
+                    <a:xfrm>
+                      <a:off x="0" y="0"/>
+                      <a:ext cx="5848350" cy="2990850"/>
+                    </a:xfrm>
+                    <a:prstGeom prst="rect">
+                      <a:avLst/>
+                    </a:prstGeom>
+                    <a:noFill/>
+                    <a:ln>
+                      <a:noFill/>
+                    </a:ln>
+                  </pic:spPr>
+                </pic:pic>
+              </a:graphicData>
+            </a:graphic>
+          </wp:inline>
+        </w:drawing>
+      </w:r>
+    </w:p>
+    <w:p>
+      <w:pPr>
+        <w:rPr>
+          <w:b/>
+        </w:rPr>
+      </w:pPr>
+      <w:r>
+        <w:rPr>
+          <w:b/>
+        </w:rPr>
+        <w:t xml:space="preserve">Number </w:t>
+      </w:r>
+      <w:proofErr w:type="gramStart"/>
+      <w:r>
+        <w:rPr>
+          <w:b/>
+        </w:rPr>
+        <w:t>of  neurons</w:t>
+      </w:r>
+      <w:proofErr w:type="gramEnd"/>
+      <w:r>
+        <w:rPr>
+          <w:b/>
+        </w:rPr>
+        <w:t xml:space="preserve">: </w:t>
+      </w:r>
+      <w:r>
+        <w:rPr>
+          <w:b/>
+        </w:rPr>
+        <w:t>40</w:t>
+      </w:r>
+    </w:p>
+    <w:p>
+      <w:pPr>
+        <w:rPr>
+          <w:b/>
+        </w:rPr>
+      </w:pPr>
+      <w:r>
+        <w:rPr>
+          <w:noProof/>
+        </w:rPr>
+        <w:lastRenderedPageBreak/>
+        <w:drawing>
+          <wp:inline distT="0" distB="0" distL="0" distR="0" wp14:anchorId="6E8A0F2F" wp14:editId="339019C7">
+            <wp:extent cx="5848350" cy="3076575"/>
+            <wp:effectExtent l="0" t="0" r="0" b="9525"/>
+            <wp:docPr id="21" name="Picture 21"/>
+            <wp:cNvGraphicFramePr>
+              <a:graphicFrameLocks xmlns:a="http://schemas.openxmlformats.org/drawingml/2006/main" noChangeAspect="1"/>
+            </wp:cNvGraphicFramePr>
+            <a:graphic xmlns:a="http://schemas.openxmlformats.org/drawingml/2006/main">
+              <a:graphicData uri="http://schemas.openxmlformats.org/drawingml/2006/picture">
+                <pic:pic xmlns:pic="http://schemas.openxmlformats.org/drawingml/2006/picture">
+                  <pic:nvPicPr>
+                    <pic:cNvPr id="0" name="Picture 29"/>
+                    <pic:cNvPicPr>
+                      <a:picLocks noChangeAspect="1" noChangeArrowheads="1"/>
+                    </pic:cNvPicPr>
+                  </pic:nvPicPr>
+                  <pic:blipFill>
+                    <a:blip r:embed="rId25">
+                      <a:extLst>
+                        <a:ext uri="{28A0092B-C50C-407E-A947-70E740481C1C}">
+                          <a14:useLocalDpi xmlns:a14="http://schemas.microsoft.com/office/drawing/2010/main" val="0"/>
+                        </a:ext>
+                      </a:extLst>
+                    </a:blip>
+                    <a:srcRect/>
+                    <a:stretch>
+                      <a:fillRect/>
+                    </a:stretch>
+                  </pic:blipFill>
+                  <pic:spPr bwMode="auto">
+                    <a:xfrm>
+                      <a:off x="0" y="0"/>
+                      <a:ext cx="5848350" cy="3076575"/>
+                    </a:xfrm>
+                    <a:prstGeom prst="rect">
+                      <a:avLst/>
+                    </a:prstGeom>
+                    <a:noFill/>
+                    <a:ln>
+                      <a:noFill/>
+                    </a:ln>
+                  </pic:spPr>
+                </pic:pic>
+              </a:graphicData>
+            </a:graphic>
+          </wp:inline>
+        </w:drawing>
+      </w:r>
+    </w:p>
+    <w:p/>
+    <w:p>
+      <w:r>
+        <w:t xml:space="preserve">From the plots, we can see that the loss rate is lower for this dataset and the configuration when the number of neurons of hidden layer is 20. </w:t>
+      </w:r>
+    </w:p>
+    <w:p>
+      <w:r>
+        <w:t>We can also notice that the loss rate is also lower when the number of neurons for hidden layer is 5, but the convergence is slower.</w:t>
+      </w:r>
+    </w:p>
+    <w:p>
+      <w:pPr>
+        <w:rPr>
+          <w:b/>
+        </w:rPr>
+      </w:pPr>
+    </w:p>
+    <w:p>
+      <w:pPr>
+        <w:rPr>
+          <w:b/>
+        </w:rPr>
+      </w:pPr>
+      <w:r>
+        <w:rPr>
+          <w:b/>
+        </w:rPr>
+        <w:t xml:space="preserve">Number of hidden </w:t>
+      </w:r>
+      <w:proofErr w:type="gramStart"/>
+      <w:r>
+        <w:rPr>
+          <w:b/>
+        </w:rPr>
+        <w:t>layer</w:t>
+      </w:r>
+      <w:proofErr w:type="gramEnd"/>
+      <w:r>
+        <w:rPr>
+          <w:b/>
+        </w:rPr>
+        <w:t>:</w:t>
+      </w:r>
+    </w:p>
+    <w:p>
+      <w:r>
+        <w:rPr>
+          <w:b/>
+        </w:rPr>
+        <w:tab/>
+      </w:r>
+      <w:r>
+        <w:t>We had an experiment by adding more hidden layers.</w:t>
+      </w:r>
+    </w:p>
+    <w:p>
+      <w:r>
+        <w:rPr>
+          <w:b/>
+          <w:i/>
+        </w:rPr>
+        <w:t>Configuration:</w:t>
+      </w:r>
+    </w:p>
+    <w:p>
+      <w:pPr>
+        <w:numPr>
+          <w:ilvl w:val="0"/>
+          <w:numId w:val="11"/>
+        </w:numPr>
+        <w:contextualSpacing/>
+      </w:pPr>
+      <w:r>
+        <w:t xml:space="preserve">Activation unit = </w:t>
+      </w:r>
+      <w:proofErr w:type="spellStart"/>
+      <w:r>
+        <w:t>relu</w:t>
+      </w:r>
+      <w:proofErr w:type="spellEnd"/>
+    </w:p>
+    <w:p>
+      <w:pPr>
+        <w:numPr>
+          <w:ilvl w:val="0"/>
+          <w:numId w:val="7"/>
+        </w:numPr>
+        <w:contextualSpacing/>
+      </w:pPr>
+      <w:r>
+        <w:t>Learning rate = 0.01</w:t>
+      </w:r>
+    </w:p>
+    <w:p>
+      <w:pPr>
+        <w:numPr>
+          <w:ilvl w:val="0"/>
+          <w:numId w:val="7"/>
+        </w:numPr>
+        <w:contextualSpacing/>
+      </w:pPr>
+      <w:r>
+        <w:t>Number of epochs = 500</w:t>
+      </w:r>
+    </w:p>
+    <w:p>
+      <w:pPr>
+        <w:numPr>
+          <w:ilvl w:val="0"/>
+          <w:numId w:val="7"/>
+        </w:numPr>
+        <w:contextualSpacing/>
+      </w:pPr>
+      <w:r>
+        <w:t>Number</w:t>
+      </w:r>
+      <w:r>
+        <w:t xml:space="preserve"> of</w:t>
+      </w:r>
+      <w:r>
+        <w:t xml:space="preserve"> neurons of each</w:t>
+      </w:r>
+      <w:r>
+        <w:t xml:space="preserve"> hidden layer = 1</w:t>
+      </w:r>
+      <w:r>
+        <w:t>0</w:t>
+      </w:r>
+    </w:p>
+    <w:p>
+      <w:pPr>
+        <w:rPr>
+          <w:b/>
+        </w:rPr>
+      </w:pPr>
+    </w:p>
+    <w:p>
+      <w:pPr>
+        <w:rPr>
+          <w:b/>
+          <w:i/>
+        </w:rPr>
+      </w:pPr>
+      <w:r>
+        <w:rPr>
+          <w:b/>
+          <w:i/>
+        </w:rPr>
+        <w:t xml:space="preserve">Number of hidden </w:t>
+      </w:r>
+      <w:proofErr w:type="gramStart"/>
+      <w:r>
+        <w:rPr>
+          <w:b/>
+          <w:i/>
+        </w:rPr>
+        <w:t>layer</w:t>
+      </w:r>
+      <w:proofErr w:type="gramEnd"/>
+      <w:r>
+        <w:rPr>
+          <w:b/>
+          <w:i/>
+        </w:rPr>
+        <w:t>:1</w:t>
+      </w:r>
+    </w:p>
+    <w:p>
+      <w:pPr>
+        <w:rPr>
+          <w:b/>
+        </w:rPr>
+      </w:pPr>
+      <w:r>
+        <w:rPr>
+          <w:noProof/>
+        </w:rPr>
+        <w:lastRenderedPageBreak/>
+        <w:drawing>
+          <wp:inline distT="0" distB="0" distL="0" distR="0" wp14:anchorId="3D3F493B" wp14:editId="17F14AD8">
+            <wp:extent cx="5848350" cy="3152775"/>
+            <wp:effectExtent l="0" t="0" r="0" b="9525"/>
+            <wp:docPr id="27" name="Picture 27"/>
+            <wp:cNvGraphicFramePr>
+              <a:graphicFrameLocks xmlns:a="http://schemas.openxmlformats.org/drawingml/2006/main" noChangeAspect="1"/>
+            </wp:cNvGraphicFramePr>
+            <a:graphic xmlns:a="http://schemas.openxmlformats.org/drawingml/2006/main">
+              <a:graphicData uri="http://schemas.openxmlformats.org/drawingml/2006/picture">
+                <pic:pic xmlns:pic="http://schemas.openxmlformats.org/drawingml/2006/picture">
+                  <pic:nvPicPr>
+                    <pic:cNvPr id="0" name="Picture 41"/>
+                    <pic:cNvPicPr>
+                      <a:picLocks noChangeAspect="1" noChangeArrowheads="1"/>
+                    </pic:cNvPicPr>
+                  </pic:nvPicPr>
+                  <pic:blipFill>
+                    <a:blip r:embed="rId26">
+                      <a:extLst>
+                        <a:ext uri="{28A0092B-C50C-407E-A947-70E740481C1C}">
+                          <a14:useLocalDpi xmlns:a14="http://schemas.microsoft.com/office/drawing/2010/main" val="0"/>
+                        </a:ext>
+                      </a:extLst>
+                    </a:blip>
+                    <a:srcRect/>
+                    <a:stretch>
+                      <a:fillRect/>
+                    </a:stretch>
+                  </pic:blipFill>
+                  <pic:spPr bwMode="auto">
+                    <a:xfrm>
+                      <a:off x="0" y="0"/>
+                      <a:ext cx="5848350" cy="3152775"/>
+                    </a:xfrm>
+                    <a:prstGeom prst="rect">
+                      <a:avLst/>
+                    </a:prstGeom>
+                    <a:noFill/>
+                    <a:ln>
+                      <a:noFill/>
+                    </a:ln>
+                  </pic:spPr>
+                </pic:pic>
+              </a:graphicData>
+            </a:graphic>
+          </wp:inline>
+        </w:drawing>
+      </w:r>
+    </w:p>
+    <w:p>
+      <w:pPr>
+        <w:rPr>
+          <w:b/>
+        </w:rPr>
+      </w:pPr>
+      <w:r>
+        <w:rPr>
+          <w:b/>
+        </w:rPr>
+        <w:t xml:space="preserve">Number of hidden </w:t>
+      </w:r>
+      <w:proofErr w:type="gramStart"/>
+      <w:r>
+        <w:rPr>
+          <w:b/>
+        </w:rPr>
+        <w:t>layer</w:t>
+      </w:r>
+      <w:proofErr w:type="gramEnd"/>
+      <w:r>
+        <w:rPr>
+          <w:b/>
+        </w:rPr>
+        <w:t>:</w:t>
+      </w:r>
+      <w:r>
+        <w:rPr>
+          <w:b/>
+        </w:rPr>
+        <w:t>2</w:t>
+      </w:r>
+    </w:p>
+    <w:p>
+      <w:pPr>
+        <w:rPr>
+          <w:b/>
+        </w:rPr>
+      </w:pPr>
+      <w:r>
+        <w:rPr>
+          <w:noProof/>
+        </w:rPr>
+        <w:drawing>
+          <wp:inline distT="0" distB="0" distL="0" distR="0" wp14:anchorId="7D81D971" wp14:editId="218E31FE">
+            <wp:extent cx="5848350" cy="3124200"/>
+            <wp:effectExtent l="0" t="0" r="0" b="0"/>
+            <wp:docPr id="24" name="Picture 24"/>
+            <wp:cNvGraphicFramePr>
+              <a:graphicFrameLocks xmlns:a="http://schemas.openxmlformats.org/drawingml/2006/main" noChangeAspect="1"/>
+            </wp:cNvGraphicFramePr>
+            <a:graphic xmlns:a="http://schemas.openxmlformats.org/drawingml/2006/main">
+              <a:graphicData uri="http://schemas.openxmlformats.org/drawingml/2006/picture">
+                <pic:pic xmlns:pic="http://schemas.openxmlformats.org/drawingml/2006/picture">
+                  <pic:nvPicPr>
+                    <pic:cNvPr id="0" name="Picture 35"/>
+                    <pic:cNvPicPr>
+                      <a:picLocks noChangeAspect="1" noChangeArrowheads="1"/>
+                    </pic:cNvPicPr>
+                  </pic:nvPicPr>
+                  <pic:blipFill>
+                    <a:blip r:embed="rId27">
+                      <a:extLst>
+                        <a:ext uri="{28A0092B-C50C-407E-A947-70E740481C1C}">
+                          <a14:useLocalDpi xmlns:a14="http://schemas.microsoft.com/office/drawing/2010/main" val="0"/>
+                        </a:ext>
+                      </a:extLst>
+                    </a:blip>
+                    <a:srcRect/>
+                    <a:stretch>
+                      <a:fillRect/>
+                    </a:stretch>
+                  </pic:blipFill>
+                  <pic:spPr bwMode="auto">
+                    <a:xfrm>
+                      <a:off x="0" y="0"/>
+                      <a:ext cx="5848350" cy="3124200"/>
+                    </a:xfrm>
+                    <a:prstGeom prst="rect">
+                      <a:avLst/>
+                    </a:prstGeom>
+                    <a:noFill/>
+                    <a:ln>
+                      <a:noFill/>
+                    </a:ln>
+                  </pic:spPr>
+                </pic:pic>
+              </a:graphicData>
+            </a:graphic>
+          </wp:inline>
+        </w:drawing>
+      </w:r>
+    </w:p>
+    <w:p>
+      <w:pPr>
+        <w:rPr>
+          <w:b/>
+        </w:rPr>
+      </w:pPr>
+      <w:r>
+        <w:rPr>
+          <w:b/>
+        </w:rPr>
+        <w:t xml:space="preserve">Number of hidden </w:t>
+      </w:r>
+      <w:proofErr w:type="gramStart"/>
+      <w:r>
+        <w:rPr>
+          <w:b/>
+        </w:rPr>
+        <w:t>layer</w:t>
+      </w:r>
+      <w:proofErr w:type="gramEnd"/>
+      <w:r>
+        <w:rPr>
+          <w:b/>
+        </w:rPr>
+        <w:t>:</w:t>
+      </w:r>
+      <w:r>
+        <w:rPr>
+          <w:b/>
+        </w:rPr>
+        <w:t>3</w:t>
+      </w:r>
+    </w:p>
+    <w:p>
+      <w:pPr>
+        <w:rPr>
+          <w:b/>
+        </w:rPr>
+      </w:pPr>
+      <w:r>
+        <w:rPr>
+          <w:noProof/>
+        </w:rPr>
+        <w:lastRenderedPageBreak/>
+        <w:drawing>
+          <wp:inline distT="0" distB="0" distL="0" distR="0" wp14:anchorId="790F5414" wp14:editId="551A41F2">
+            <wp:extent cx="5848350" cy="3143250"/>
+            <wp:effectExtent l="0" t="0" r="0" b="0"/>
+            <wp:docPr id="25" name="Picture 25"/>
+            <wp:cNvGraphicFramePr>
+              <a:graphicFrameLocks xmlns:a="http://schemas.openxmlformats.org/drawingml/2006/main" noChangeAspect="1"/>
+            </wp:cNvGraphicFramePr>
+            <a:graphic xmlns:a="http://schemas.openxmlformats.org/drawingml/2006/main">
+              <a:graphicData uri="http://schemas.openxmlformats.org/drawingml/2006/picture">
+                <pic:pic xmlns:pic="http://schemas.openxmlformats.org/drawingml/2006/picture">
+                  <pic:nvPicPr>
+                    <pic:cNvPr id="0" name="Picture 37"/>
+                    <pic:cNvPicPr>
+                      <a:picLocks noChangeAspect="1" noChangeArrowheads="1"/>
+                    </pic:cNvPicPr>
+                  </pic:nvPicPr>
+                  <pic:blipFill>
+                    <a:blip r:embed="rId28">
+                      <a:extLst>
+                        <a:ext uri="{28A0092B-C50C-407E-A947-70E740481C1C}">
+                          <a14:useLocalDpi xmlns:a14="http://schemas.microsoft.com/office/drawing/2010/main" val="0"/>
+                        </a:ext>
+                      </a:extLst>
+                    </a:blip>
+                    <a:srcRect/>
+                    <a:stretch>
+                      <a:fillRect/>
+                    </a:stretch>
+                  </pic:blipFill>
+                  <pic:spPr bwMode="auto">
+                    <a:xfrm>
+                      <a:off x="0" y="0"/>
+                      <a:ext cx="5848350" cy="3143250"/>
+                    </a:xfrm>
+                    <a:prstGeom prst="rect">
+                      <a:avLst/>
+                    </a:prstGeom>
+                    <a:noFill/>
+                    <a:ln>
+                      <a:noFill/>
+                    </a:ln>
+                  </pic:spPr>
+                </pic:pic>
+              </a:graphicData>
+            </a:graphic>
+          </wp:inline>
+        </w:drawing>
+      </w:r>
+    </w:p>
+    <w:p>
+      <w:pPr>
+        <w:rPr>
+          <w:b/>
+        </w:rPr>
+      </w:pPr>
+      <w:r>
+        <w:rPr>
+          <w:b/>
+        </w:rPr>
+        <w:t xml:space="preserve">Number of hidden </w:t>
+      </w:r>
+      <w:proofErr w:type="gramStart"/>
+      <w:r>
+        <w:rPr>
+          <w:b/>
+        </w:rPr>
+        <w:t>layer</w:t>
+      </w:r>
+      <w:proofErr w:type="gramEnd"/>
+      <w:r>
+        <w:rPr>
+          <w:b/>
+        </w:rPr>
+        <w:t>:</w:t>
+      </w:r>
+      <w:r>
+        <w:rPr>
+          <w:b/>
+        </w:rPr>
+        <w:t xml:space="preserve"> 0</w:t>
+      </w:r>
+      <w:r>
+        <w:rPr>
+          <w:b/>
+        </w:rPr>
+        <w:t>4</w:t>
+      </w:r>
+    </w:p>
+    <w:p>
+      <w:pPr>
+        <w:rPr>
+          <w:b/>
+        </w:rPr>
+      </w:pPr>
+      <w:r>
+        <w:rPr>
+          <w:noProof/>
+        </w:rPr>
+        <w:drawing>
+          <wp:inline distT="0" distB="0" distL="0" distR="0" wp14:anchorId="0D092B46" wp14:editId="451039EC">
+            <wp:extent cx="5848350" cy="3486150"/>
+            <wp:effectExtent l="0" t="0" r="0" b="0"/>
+            <wp:docPr id="26" name="Picture 26"/>
+            <wp:cNvGraphicFramePr>
+              <a:graphicFrameLocks xmlns:a="http://schemas.openxmlformats.org/drawingml/2006/main" noChangeAspect="1"/>
+            </wp:cNvGraphicFramePr>
+            <a:graphic xmlns:a="http://schemas.openxmlformats.org/drawingml/2006/main">
+              <a:graphicData uri="http://schemas.openxmlformats.org/drawingml/2006/picture">
+                <pic:pic xmlns:pic="http://schemas.openxmlformats.org/drawingml/2006/picture">
+                  <pic:nvPicPr>
+                    <pic:cNvPr id="0" name="Picture 39"/>
+                    <pic:cNvPicPr>
+                      <a:picLocks noChangeAspect="1" noChangeArrowheads="1"/>
+                    </pic:cNvPicPr>
+                  </pic:nvPicPr>
+                  <pic:blipFill>
+                    <a:blip r:embed="rId29">
+                      <a:extLst>
+                        <a:ext uri="{28A0092B-C50C-407E-A947-70E740481C1C}">
+                          <a14:useLocalDpi xmlns:a14="http://schemas.microsoft.com/office/drawing/2010/main" val="0"/>
+                        </a:ext>
+                      </a:extLst>
+                    </a:blip>
+                    <a:srcRect/>
+                    <a:stretch>
+                      <a:fillRect/>
+                    </a:stretch>
+                  </pic:blipFill>
+                  <pic:spPr bwMode="auto">
+                    <a:xfrm>
+                      <a:off x="0" y="0"/>
+                      <a:ext cx="5848350" cy="3486150"/>
+                    </a:xfrm>
+                    <a:prstGeom prst="rect">
+                      <a:avLst/>
+                    </a:prstGeom>
+                    <a:noFill/>
+                    <a:ln>
+                      <a:noFill/>
+                    </a:ln>
+                  </pic:spPr>
+                </pic:pic>
+              </a:graphicData>
+            </a:graphic>
+          </wp:inline>
+        </w:drawing>
+      </w:r>
+    </w:p>
+    <w:p>
+      <w:pPr>
+        <w:rPr>
+          <w:b/>
+        </w:rPr>
+      </w:pPr>
+    </w:p>
+    <w:p>
+      <w:r>
+        <w:t xml:space="preserve">From the </w:t>
+      </w:r>
+      <w:r>
+        <w:t>plots, we can see that our loss rate has been minimized</w:t>
+      </w:r>
+      <w:r>
+        <w:t xml:space="preserve"> for this dataset</w:t>
+      </w:r>
+      <w:r>
+        <w:t xml:space="preserve"> when there are three hidden layers.</w:t>
+      </w:r>
+      <w:r>
+        <w:t xml:space="preserve"> By increasing or decreasing the number of hidden layers from 3 for this model configuration the loss rate is higher.</w:t>
+      </w:r>
+    </w:p>
     <w:sectPr>
       <w:pgSz w:w="12240" w:h="15840"/>
       <w:pgMar w:top="1440" w:right="1440" w:bottom="1440" w:left="1440" w:header="720" w:footer="720" w:gutter="0"/>
@@ -2582,6 +4956,232 @@
     </w:lvl>
   </w:abstractNum>
   <w:abstractNum w:abstractNumId="8" w15:restartNumberingAfterBreak="0">
+    <w:nsid w:val="5B842589"/>
+    <w:multiLevelType w:val="hybridMultilevel"/>
+    <w:tmpl w:val="769CD522"/>
+    <w:lvl w:ilvl="0" w:tplc="04090001">
+      <w:start w:val="1"/>
+      <w:numFmt w:val="bullet"/>
+      <w:lvlText w:val=""/>
+      <w:lvlJc w:val="left"/>
+      <w:pPr>
+        <w:ind w:left="720" w:hanging="360"/>
+      </w:pPr>
+      <w:rPr>
+        <w:rFonts w:ascii="Symbol" w:hAnsi="Symbol" w:hint="default"/>
+      </w:rPr>
+    </w:lvl>
+    <w:lvl w:ilvl="1" w:tplc="04090003" w:tentative="1">
+      <w:start w:val="1"/>
+      <w:numFmt w:val="bullet"/>
+      <w:lvlText w:val="o"/>
+      <w:lvlJc w:val="left"/>
+      <w:pPr>
+        <w:ind w:left="1440" w:hanging="360"/>
+      </w:pPr>
+      <w:rPr>
+        <w:rFonts w:ascii="Courier New" w:hAnsi="Courier New" w:cs="Courier New" w:hint="default"/>
+      </w:rPr>
+    </w:lvl>
+    <w:lvl w:ilvl="2" w:tplc="04090005" w:tentative="1">
+      <w:start w:val="1"/>
+      <w:numFmt w:val="bullet"/>
+      <w:lvlText w:val=""/>
+      <w:lvlJc w:val="left"/>
+      <w:pPr>
+        <w:ind w:left="2160" w:hanging="360"/>
+      </w:pPr>
+      <w:rPr>
+        <w:rFonts w:ascii="Wingdings" w:hAnsi="Wingdings" w:hint="default"/>
+      </w:rPr>
+    </w:lvl>
+    <w:lvl w:ilvl="3" w:tplc="04090001" w:tentative="1">
+      <w:start w:val="1"/>
+      <w:numFmt w:val="bullet"/>
+      <w:lvlText w:val=""/>
+      <w:lvlJc w:val="left"/>
+      <w:pPr>
+        <w:ind w:left="2880" w:hanging="360"/>
+      </w:pPr>
+      <w:rPr>
+        <w:rFonts w:ascii="Symbol" w:hAnsi="Symbol" w:hint="default"/>
+      </w:rPr>
+    </w:lvl>
+    <w:lvl w:ilvl="4" w:tplc="04090003" w:tentative="1">
+      <w:start w:val="1"/>
+      <w:numFmt w:val="bullet"/>
+      <w:lvlText w:val="o"/>
+      <w:lvlJc w:val="left"/>
+      <w:pPr>
+        <w:ind w:left="3600" w:hanging="360"/>
+      </w:pPr>
+      <w:rPr>
+        <w:rFonts w:ascii="Courier New" w:hAnsi="Courier New" w:cs="Courier New" w:hint="default"/>
+      </w:rPr>
+    </w:lvl>
+    <w:lvl w:ilvl="5" w:tplc="04090005" w:tentative="1">
+      <w:start w:val="1"/>
+      <w:numFmt w:val="bullet"/>
+      <w:lvlText w:val=""/>
+      <w:lvlJc w:val="left"/>
+      <w:pPr>
+        <w:ind w:left="4320" w:hanging="360"/>
+      </w:pPr>
+      <w:rPr>
+        <w:rFonts w:ascii="Wingdings" w:hAnsi="Wingdings" w:hint="default"/>
+      </w:rPr>
+    </w:lvl>
+    <w:lvl w:ilvl="6" w:tplc="04090001" w:tentative="1">
+      <w:start w:val="1"/>
+      <w:numFmt w:val="bullet"/>
+      <w:lvlText w:val=""/>
+      <w:lvlJc w:val="left"/>
+      <w:pPr>
+        <w:ind w:left="5040" w:hanging="360"/>
+      </w:pPr>
+      <w:rPr>
+        <w:rFonts w:ascii="Symbol" w:hAnsi="Symbol" w:hint="default"/>
+      </w:rPr>
+    </w:lvl>
+    <w:lvl w:ilvl="7" w:tplc="04090003" w:tentative="1">
+      <w:start w:val="1"/>
+      <w:numFmt w:val="bullet"/>
+      <w:lvlText w:val="o"/>
+      <w:lvlJc w:val="left"/>
+      <w:pPr>
+        <w:ind w:left="5760" w:hanging="360"/>
+      </w:pPr>
+      <w:rPr>
+        <w:rFonts w:ascii="Courier New" w:hAnsi="Courier New" w:cs="Courier New" w:hint="default"/>
+      </w:rPr>
+    </w:lvl>
+    <w:lvl w:ilvl="8" w:tplc="04090005" w:tentative="1">
+      <w:start w:val="1"/>
+      <w:numFmt w:val="bullet"/>
+      <w:lvlText w:val=""/>
+      <w:lvlJc w:val="left"/>
+      <w:pPr>
+        <w:ind w:left="6480" w:hanging="360"/>
+      </w:pPr>
+      <w:rPr>
+        <w:rFonts w:ascii="Wingdings" w:hAnsi="Wingdings" w:hint="default"/>
+      </w:rPr>
+    </w:lvl>
+  </w:abstractNum>
+  <w:abstractNum w:abstractNumId="9" w15:restartNumberingAfterBreak="0">
+    <w:nsid w:val="62885409"/>
+    <w:multiLevelType w:val="hybridMultilevel"/>
+    <w:tmpl w:val="52620216"/>
+    <w:lvl w:ilvl="0" w:tplc="04090001">
+      <w:start w:val="1"/>
+      <w:numFmt w:val="bullet"/>
+      <w:lvlText w:val=""/>
+      <w:lvlJc w:val="left"/>
+      <w:pPr>
+        <w:ind w:left="720" w:hanging="360"/>
+      </w:pPr>
+      <w:rPr>
+        <w:rFonts w:ascii="Symbol" w:hAnsi="Symbol" w:hint="default"/>
+      </w:rPr>
+    </w:lvl>
+    <w:lvl w:ilvl="1" w:tplc="04090003" w:tentative="1">
+      <w:start w:val="1"/>
+      <w:numFmt w:val="bullet"/>
+      <w:lvlText w:val="o"/>
+      <w:lvlJc w:val="left"/>
+      <w:pPr>
+        <w:ind w:left="1440" w:hanging="360"/>
+      </w:pPr>
+      <w:rPr>
+        <w:rFonts w:ascii="Courier New" w:hAnsi="Courier New" w:cs="Courier New" w:hint="default"/>
+      </w:rPr>
+    </w:lvl>
+    <w:lvl w:ilvl="2" w:tplc="04090005" w:tentative="1">
+      <w:start w:val="1"/>
+      <w:numFmt w:val="bullet"/>
+      <w:lvlText w:val=""/>
+      <w:lvlJc w:val="left"/>
+      <w:pPr>
+        <w:ind w:left="2160" w:hanging="360"/>
+      </w:pPr>
+      <w:rPr>
+        <w:rFonts w:ascii="Wingdings" w:hAnsi="Wingdings" w:hint="default"/>
+      </w:rPr>
+    </w:lvl>
+    <w:lvl w:ilvl="3" w:tplc="04090001" w:tentative="1">
+      <w:start w:val="1"/>
+      <w:numFmt w:val="bullet"/>
+      <w:lvlText w:val=""/>
+      <w:lvlJc w:val="left"/>
+      <w:pPr>
+        <w:ind w:left="2880" w:hanging="360"/>
+      </w:pPr>
+      <w:rPr>
+        <w:rFonts w:ascii="Symbol" w:hAnsi="Symbol" w:hint="default"/>
+      </w:rPr>
+    </w:lvl>
+    <w:lvl w:ilvl="4" w:tplc="04090003" w:tentative="1">
+      <w:start w:val="1"/>
+      <w:numFmt w:val="bullet"/>
+      <w:lvlText w:val="o"/>
+      <w:lvlJc w:val="left"/>
+      <w:pPr>
+        <w:ind w:left="3600" w:hanging="360"/>
+      </w:pPr>
+      <w:rPr>
+        <w:rFonts w:ascii="Courier New" w:hAnsi="Courier New" w:cs="Courier New" w:hint="default"/>
+      </w:rPr>
+    </w:lvl>
+    <w:lvl w:ilvl="5" w:tplc="04090005" w:tentative="1">
+      <w:start w:val="1"/>
+      <w:numFmt w:val="bullet"/>
+      <w:lvlText w:val=""/>
+      <w:lvlJc w:val="left"/>
+      <w:pPr>
+        <w:ind w:left="4320" w:hanging="360"/>
+      </w:pPr>
+      <w:rPr>
+        <w:rFonts w:ascii="Wingdings" w:hAnsi="Wingdings" w:hint="default"/>
+      </w:rPr>
+    </w:lvl>
+    <w:lvl w:ilvl="6" w:tplc="04090001" w:tentative="1">
+      <w:start w:val="1"/>
+      <w:numFmt w:val="bullet"/>
+      <w:lvlText w:val=""/>
+      <w:lvlJc w:val="left"/>
+      <w:pPr>
+        <w:ind w:left="5040" w:hanging="360"/>
+      </w:pPr>
+      <w:rPr>
+        <w:rFonts w:ascii="Symbol" w:hAnsi="Symbol" w:hint="default"/>
+      </w:rPr>
+    </w:lvl>
+    <w:lvl w:ilvl="7" w:tplc="04090003" w:tentative="1">
+      <w:start w:val="1"/>
+      <w:numFmt w:val="bullet"/>
+      <w:lvlText w:val="o"/>
+      <w:lvlJc w:val="left"/>
+      <w:pPr>
+        <w:ind w:left="5760" w:hanging="360"/>
+      </w:pPr>
+      <w:rPr>
+        <w:rFonts w:ascii="Courier New" w:hAnsi="Courier New" w:cs="Courier New" w:hint="default"/>
+      </w:rPr>
+    </w:lvl>
+    <w:lvl w:ilvl="8" w:tplc="04090005" w:tentative="1">
+      <w:start w:val="1"/>
+      <w:numFmt w:val="bullet"/>
+      <w:lvlText w:val=""/>
+      <w:lvlJc w:val="left"/>
+      <w:pPr>
+        <w:ind w:left="6480" w:hanging="360"/>
+      </w:pPr>
+      <w:rPr>
+        <w:rFonts w:ascii="Wingdings" w:hAnsi="Wingdings" w:hint="default"/>
+      </w:rPr>
+    </w:lvl>
+  </w:abstractNum>
+  <w:abstractNum w:abstractNumId="10" w15:restartNumberingAfterBreak="0">
     <w:nsid w:val="6C427AB9"/>
     <w:multiLevelType w:val="hybridMultilevel"/>
     <w:tmpl w:val="3B3E02E0"/>
@@ -2713,13 +5313,19 @@
     <w:abstractNumId w:val="3"/>
   </w:num>
   <w:num w:numId="7">
-    <w:abstractNumId w:val="8"/>
+    <w:abstractNumId w:val="10"/>
   </w:num>
   <w:num w:numId="8">
     <w:abstractNumId w:val="5"/>
   </w:num>
   <w:num w:numId="9">
     <w:abstractNumId w:val="6"/>
+  </w:num>
+  <w:num w:numId="10">
+    <w:abstractNumId w:val="9"/>
+  </w:num>
+  <w:num w:numId="11">
+    <w:abstractNumId w:val="8"/>
   </w:num>
 </w:numbering>
 </file>
@@ -3121,6 +5727,7 @@
   <w:style w:type="paragraph" w:default="1" w:styleId="Normal">
     <w:name w:val="Normal"/>
     <w:qFormat/>
+    <w:rsid w:val="00EC7DF9"/>
   </w:style>
   <w:style w:type="character" w:default="1" w:styleId="DefaultParagraphFont">
     <w:name w:val="Default Paragraph Font"/>

</xml_diff>